<commit_message>
(#14 Acceptance Tests - Add options for failure) added some options
</commit_message>
<xml_diff>
--- a/docs/Acceptance Tests.docx
+++ b/docs/Acceptance Tests.docx
@@ -64,7 +64,6 @@
               <w:jc w:val="center"/>
               <w:cnfStyle w:val="100000000000" w:firstRow="1" w:lastRow="0" w:firstColumn="0" w:lastColumn="0" w:oddVBand="0" w:evenVBand="0" w:oddHBand="0" w:evenHBand="0" w:firstRowFirstColumn="0" w:firstRowLastColumn="0" w:lastRowFirstColumn="0" w:lastRowLastColumn="0"/>
               <w:rPr>
-                <w:rFonts w:hint="cs"/>
                 <w:sz w:val="24"/>
                 <w:szCs w:val="24"/>
                 <w:rtl/>
@@ -360,7 +359,6 @@
               <w:jc w:val="center"/>
               <w:cnfStyle w:val="000000000000" w:firstRow="0" w:lastRow="0" w:firstColumn="0" w:lastColumn="0" w:oddVBand="0" w:evenVBand="0" w:oddHBand="0" w:evenHBand="0" w:firstRowFirstColumn="0" w:firstRowLastColumn="0" w:lastRowFirstColumn="0" w:lastRowLastColumn="0"/>
               <w:rPr>
-                <w:rFonts w:hint="cs"/>
                 <w:rtl/>
               </w:rPr>
             </w:pPr>
@@ -521,7 +519,6 @@
               <w:jc w:val="center"/>
               <w:cnfStyle w:val="000000000000" w:firstRow="0" w:lastRow="0" w:firstColumn="0" w:lastColumn="0" w:oddVBand="0" w:evenVBand="0" w:oddHBand="0" w:evenHBand="0" w:firstRowFirstColumn="0" w:firstRowLastColumn="0" w:lastRowFirstColumn="0" w:lastRowLastColumn="0"/>
               <w:rPr>
-                <w:rFonts w:hint="cs"/>
                 <w:rtl/>
               </w:rPr>
             </w:pPr>
@@ -662,7 +659,6 @@
               <w:jc w:val="center"/>
               <w:cnfStyle w:val="000000000000" w:firstRow="0" w:lastRow="0" w:firstColumn="0" w:lastColumn="0" w:oddVBand="0" w:evenVBand="0" w:oddHBand="0" w:evenHBand="0" w:firstRowFirstColumn="0" w:firstRowLastColumn="0" w:lastRowFirstColumn="0" w:lastRowLastColumn="0"/>
               <w:rPr>
-                <w:rFonts w:hint="cs"/>
                 <w:rtl/>
               </w:rPr>
             </w:pPr>
@@ -757,6 +753,21 @@
                 <w:rtl/>
               </w:rPr>
               <w:t>התשלום נכשל ולקוח מקבל הודעה על שגיאה.</w:t>
+            </w:r>
+          </w:p>
+          <w:p>
+            <w:pPr>
+              <w:cnfStyle w:val="000000000000" w:firstRow="0" w:lastRow="0" w:firstColumn="0" w:lastColumn="0" w:oddVBand="0" w:evenVBand="0" w:oddHBand="0" w:evenHBand="0" w:firstRowFirstColumn="0" w:firstRowLastColumn="0" w:lastRowFirstColumn="0" w:lastRowLastColumn="0"/>
+              <w:rPr>
+                <w:rtl/>
+              </w:rPr>
+            </w:pPr>
+            <w:r>
+              <w:rPr>
+                <w:rFonts w:hint="cs"/>
+                <w:rtl/>
+              </w:rPr>
+              <w:t>פרטי העסקה שגויים.</w:t>
             </w:r>
           </w:p>
         </w:tc>
@@ -797,7 +808,6 @@
               <w:jc w:val="center"/>
               <w:cnfStyle w:val="000000000000" w:firstRow="0" w:lastRow="0" w:firstColumn="0" w:lastColumn="0" w:oddVBand="0" w:evenVBand="0" w:oddHBand="0" w:evenHBand="0" w:firstRowFirstColumn="0" w:firstRowLastColumn="0" w:lastRowFirstColumn="0" w:lastRowLastColumn="0"/>
               <w:rPr>
-                <w:rFonts w:hint="cs"/>
                 <w:rtl/>
               </w:rPr>
             </w:pPr>
@@ -892,6 +902,21 @@
                 <w:rtl/>
               </w:rPr>
               <w:t>המערכת מחזירה הודעה שהאספקה נכשלה.</w:t>
+            </w:r>
+          </w:p>
+          <w:p>
+            <w:pPr>
+              <w:cnfStyle w:val="000000000000" w:firstRow="0" w:lastRow="0" w:firstColumn="0" w:lastColumn="0" w:oddVBand="0" w:evenVBand="0" w:oddHBand="0" w:evenHBand="0" w:firstRowFirstColumn="0" w:firstRowLastColumn="0" w:lastRowFirstColumn="0" w:lastRowLastColumn="0"/>
+              <w:rPr>
+                <w:rtl/>
+              </w:rPr>
+            </w:pPr>
+            <w:r>
+              <w:rPr>
+                <w:rFonts w:hint="cs"/>
+                <w:rtl/>
+              </w:rPr>
+              <w:t>פרטי החבילה/לקוח שגויים.</w:t>
             </w:r>
           </w:p>
         </w:tc>
@@ -932,7 +957,6 @@
               <w:jc w:val="center"/>
               <w:cnfStyle w:val="000000000000" w:firstRow="0" w:lastRow="0" w:firstColumn="0" w:lastColumn="0" w:oddVBand="0" w:evenVBand="0" w:oddHBand="0" w:evenHBand="0" w:firstRowFirstColumn="0" w:firstRowLastColumn="0" w:lastRowFirstColumn="0" w:lastRowLastColumn="0"/>
               <w:rPr>
-                <w:rFonts w:hint="cs"/>
                 <w:rtl/>
               </w:rPr>
             </w:pPr>
@@ -1067,7 +1091,6 @@
               <w:jc w:val="center"/>
               <w:cnfStyle w:val="000000000000" w:firstRow="0" w:lastRow="0" w:firstColumn="0" w:lastColumn="0" w:oddVBand="0" w:evenVBand="0" w:oddHBand="0" w:evenHBand="0" w:firstRowFirstColumn="0" w:firstRowLastColumn="0" w:lastRowFirstColumn="0" w:lastRowLastColumn="0"/>
               <w:rPr>
-                <w:rFonts w:hint="cs"/>
                 <w:rtl/>
               </w:rPr>
             </w:pPr>
@@ -1180,7 +1203,6 @@
           <w:p>
             <w:pPr>
               <w:rPr>
-                <w:rFonts w:hint="cs"/>
                 <w:rtl/>
               </w:rPr>
             </w:pPr>
@@ -1224,7 +1246,6 @@
             <w:pPr>
               <w:cnfStyle w:val="000000000000" w:firstRow="0" w:lastRow="0" w:firstColumn="0" w:lastColumn="0" w:oddVBand="0" w:evenVBand="0" w:oddHBand="0" w:evenHBand="0" w:firstRowFirstColumn="0" w:firstRowLastColumn="0" w:lastRowFirstColumn="0" w:lastRowLastColumn="0"/>
               <w:rPr>
-                <w:rFonts w:hint="cs"/>
                 <w:rtl/>
               </w:rPr>
             </w:pPr>
@@ -1294,7 +1315,6 @@
             <w:pPr>
               <w:cnfStyle w:val="000000000000" w:firstRow="0" w:lastRow="0" w:firstColumn="0" w:lastColumn="0" w:oddVBand="0" w:evenVBand="0" w:oddHBand="0" w:evenHBand="0" w:firstRowFirstColumn="0" w:firstRowLastColumn="0" w:lastRowFirstColumn="0" w:lastRowLastColumn="0"/>
               <w:rPr>
-                <w:rFonts w:hint="cs"/>
                 <w:rtl/>
               </w:rPr>
             </w:pPr>
@@ -1310,7 +1330,6 @@
             <w:pPr>
               <w:cnfStyle w:val="000000000000" w:firstRow="0" w:lastRow="0" w:firstColumn="0" w:lastColumn="0" w:oddVBand="0" w:evenVBand="0" w:oddHBand="0" w:evenHBand="0" w:firstRowFirstColumn="0" w:firstRowLastColumn="0" w:lastRowFirstColumn="0" w:lastRowLastColumn="0"/>
               <w:rPr>
-                <w:rFonts w:hint="cs"/>
                 <w:rtl/>
               </w:rPr>
             </w:pPr>
@@ -1332,7 +1351,6 @@
             <w:pPr>
               <w:cnfStyle w:val="000000000000" w:firstRow="0" w:lastRow="0" w:firstColumn="0" w:lastColumn="0" w:oddVBand="0" w:evenVBand="0" w:oddHBand="0" w:evenHBand="0" w:firstRowFirstColumn="0" w:firstRowLastColumn="0" w:lastRowFirstColumn="0" w:lastRowLastColumn="0"/>
               <w:rPr>
-                <w:rFonts w:hint="cs"/>
                 <w:rtl/>
               </w:rPr>
             </w:pPr>
@@ -1361,7 +1379,6 @@
           <w:p>
             <w:pPr>
               <w:rPr>
-                <w:rFonts w:hint="cs"/>
                 <w:rtl/>
               </w:rPr>
             </w:pPr>
@@ -1385,7 +1402,6 @@
               <w:jc w:val="center"/>
               <w:cnfStyle w:val="000000000000" w:firstRow="0" w:lastRow="0" w:firstColumn="0" w:lastColumn="0" w:oddVBand="0" w:evenVBand="0" w:oddHBand="0" w:evenHBand="0" w:firstRowFirstColumn="0" w:firstRowLastColumn="0" w:lastRowFirstColumn="0" w:lastRowLastColumn="0"/>
               <w:rPr>
-                <w:rFonts w:hint="cs"/>
                 <w:rtl/>
               </w:rPr>
             </w:pPr>
@@ -1449,7 +1465,6 @@
             <w:pPr>
               <w:cnfStyle w:val="000000000000" w:firstRow="0" w:lastRow="0" w:firstColumn="0" w:lastColumn="0" w:oddVBand="0" w:evenVBand="0" w:oddHBand="0" w:evenHBand="0" w:firstRowFirstColumn="0" w:firstRowLastColumn="0" w:lastRowFirstColumn="0" w:lastRowLastColumn="0"/>
               <w:rPr>
-                <w:rFonts w:hint="cs"/>
                 <w:rtl/>
               </w:rPr>
             </w:pPr>
@@ -1467,7 +1482,6 @@
             <w:pPr>
               <w:cnfStyle w:val="000000000000" w:firstRow="0" w:lastRow="0" w:firstColumn="0" w:lastColumn="0" w:oddVBand="0" w:evenVBand="0" w:oddHBand="0" w:evenHBand="0" w:firstRowFirstColumn="0" w:firstRowLastColumn="0" w:lastRowFirstColumn="0" w:lastRowLastColumn="0"/>
               <w:rPr>
-                <w:rFonts w:hint="cs"/>
                 <w:rtl/>
               </w:rPr>
             </w:pPr>
@@ -1497,7 +1511,6 @@
             <w:pPr>
               <w:cnfStyle w:val="000000000000" w:firstRow="0" w:lastRow="0" w:firstColumn="0" w:lastColumn="0" w:oddVBand="0" w:evenVBand="0" w:oddHBand="0" w:evenHBand="0" w:firstRowFirstColumn="0" w:firstRowLastColumn="0" w:lastRowFirstColumn="0" w:lastRowLastColumn="0"/>
               <w:rPr>
-                <w:rFonts w:hint="cs"/>
                 <w:rtl/>
               </w:rPr>
             </w:pPr>
@@ -1527,7 +1540,6 @@
           <w:p>
             <w:pPr>
               <w:rPr>
-                <w:rFonts w:hint="cs"/>
                 <w:rtl/>
               </w:rPr>
             </w:pPr>
@@ -1545,7 +1557,6 @@
               <w:jc w:val="center"/>
               <w:cnfStyle w:val="000000000000" w:firstRow="0" w:lastRow="0" w:firstColumn="0" w:lastColumn="0" w:oddVBand="0" w:evenVBand="0" w:oddHBand="0" w:evenHBand="0" w:firstRowFirstColumn="0" w:firstRowLastColumn="0" w:lastRowFirstColumn="0" w:lastRowLastColumn="0"/>
               <w:rPr>
-                <w:rFonts w:hint="cs"/>
                 <w:rtl/>
               </w:rPr>
             </w:pPr>
@@ -1578,7 +1589,6 @@
             <w:pPr>
               <w:cnfStyle w:val="000000000000" w:firstRow="0" w:lastRow="0" w:firstColumn="0" w:lastColumn="0" w:oddVBand="0" w:evenVBand="0" w:oddHBand="0" w:evenHBand="0" w:firstRowFirstColumn="0" w:firstRowLastColumn="0" w:lastRowFirstColumn="0" w:lastRowLastColumn="0"/>
               <w:rPr>
-                <w:rFonts w:hint="cs"/>
                 <w:rtl/>
               </w:rPr>
             </w:pPr>
@@ -1596,7 +1606,6 @@
             <w:pPr>
               <w:cnfStyle w:val="000000000000" w:firstRow="0" w:lastRow="0" w:firstColumn="0" w:lastColumn="0" w:oddVBand="0" w:evenVBand="0" w:oddHBand="0" w:evenHBand="0" w:firstRowFirstColumn="0" w:firstRowLastColumn="0" w:lastRowFirstColumn="0" w:lastRowLastColumn="0"/>
               <w:rPr>
-                <w:rFonts w:hint="cs"/>
                 <w:rtl/>
               </w:rPr>
             </w:pPr>
@@ -1612,7 +1621,6 @@
             <w:pPr>
               <w:cnfStyle w:val="000000000000" w:firstRow="0" w:lastRow="0" w:firstColumn="0" w:lastColumn="0" w:oddVBand="0" w:evenVBand="0" w:oddHBand="0" w:evenHBand="0" w:firstRowFirstColumn="0" w:firstRowLastColumn="0" w:lastRowFirstColumn="0" w:lastRowLastColumn="0"/>
               <w:rPr>
-                <w:rFonts w:hint="cs"/>
                 <w:rtl/>
               </w:rPr>
             </w:pPr>
@@ -1642,7 +1650,6 @@
           <w:p>
             <w:pPr>
               <w:rPr>
-                <w:rFonts w:hint="cs"/>
                 <w:rtl/>
               </w:rPr>
             </w:pPr>
@@ -1660,7 +1667,6 @@
               <w:jc w:val="center"/>
               <w:cnfStyle w:val="000000000000" w:firstRow="0" w:lastRow="0" w:firstColumn="0" w:lastColumn="0" w:oddVBand="0" w:evenVBand="0" w:oddHBand="0" w:evenHBand="0" w:firstRowFirstColumn="0" w:firstRowLastColumn="0" w:lastRowFirstColumn="0" w:lastRowLastColumn="0"/>
               <w:rPr>
-                <w:rFonts w:hint="cs"/>
                 <w:rtl/>
               </w:rPr>
             </w:pPr>
@@ -1693,7 +1699,6 @@
             <w:pPr>
               <w:cnfStyle w:val="000000000000" w:firstRow="0" w:lastRow="0" w:firstColumn="0" w:lastColumn="0" w:oddVBand="0" w:evenVBand="0" w:oddHBand="0" w:evenHBand="0" w:firstRowFirstColumn="0" w:firstRowLastColumn="0" w:lastRowFirstColumn="0" w:lastRowLastColumn="0"/>
               <w:rPr>
-                <w:rFonts w:hint="cs"/>
                 <w:rtl/>
               </w:rPr>
             </w:pPr>
@@ -1711,7 +1716,6 @@
             <w:pPr>
               <w:cnfStyle w:val="000000000000" w:firstRow="0" w:lastRow="0" w:firstColumn="0" w:lastColumn="0" w:oddVBand="0" w:evenVBand="0" w:oddHBand="0" w:evenHBand="0" w:firstRowFirstColumn="0" w:firstRowLastColumn="0" w:lastRowFirstColumn="0" w:lastRowLastColumn="0"/>
               <w:rPr>
-                <w:rFonts w:hint="cs"/>
                 <w:rtl/>
               </w:rPr>
             </w:pPr>
@@ -1727,7 +1731,6 @@
             <w:pPr>
               <w:cnfStyle w:val="000000000000" w:firstRow="0" w:lastRow="0" w:firstColumn="0" w:lastColumn="0" w:oddVBand="0" w:evenVBand="0" w:oddHBand="0" w:evenHBand="0" w:firstRowFirstColumn="0" w:firstRowLastColumn="0" w:lastRowFirstColumn="0" w:lastRowLastColumn="0"/>
               <w:rPr>
-                <w:rFonts w:hint="cs"/>
                 <w:rtl/>
               </w:rPr>
             </w:pPr>
@@ -1755,7 +1758,6 @@
           <w:p>
             <w:pPr>
               <w:rPr>
-                <w:rFonts w:hint="cs"/>
                 <w:rtl/>
               </w:rPr>
             </w:pPr>
@@ -1778,7 +1780,6 @@
               <w:jc w:val="center"/>
               <w:cnfStyle w:val="000000000000" w:firstRow="0" w:lastRow="0" w:firstColumn="0" w:lastColumn="0" w:oddVBand="0" w:evenVBand="0" w:oddHBand="0" w:evenHBand="0" w:firstRowFirstColumn="0" w:firstRowLastColumn="0" w:lastRowFirstColumn="0" w:lastRowLastColumn="0"/>
               <w:rPr>
-                <w:rFonts w:hint="cs"/>
                 <w:rtl/>
               </w:rPr>
             </w:pPr>
@@ -1800,7 +1801,6 @@
             <w:pPr>
               <w:cnfStyle w:val="000000000000" w:firstRow="0" w:lastRow="0" w:firstColumn="0" w:lastColumn="0" w:oddVBand="0" w:evenVBand="0" w:oddHBand="0" w:evenHBand="0" w:firstRowFirstColumn="0" w:firstRowLastColumn="0" w:lastRowFirstColumn="0" w:lastRowLastColumn="0"/>
               <w:rPr>
-                <w:rFonts w:hint="cs"/>
                 <w:rtl/>
               </w:rPr>
             </w:pPr>
@@ -1834,7 +1834,6 @@
             <w:pPr>
               <w:cnfStyle w:val="000000000000" w:firstRow="0" w:lastRow="0" w:firstColumn="0" w:lastColumn="0" w:oddVBand="0" w:evenVBand="0" w:oddHBand="0" w:evenHBand="0" w:firstRowFirstColumn="0" w:firstRowLastColumn="0" w:lastRowFirstColumn="0" w:lastRowLastColumn="0"/>
               <w:rPr>
-                <w:rFonts w:hint="cs"/>
                 <w:rtl/>
               </w:rPr>
             </w:pPr>
@@ -1857,7 +1856,6 @@
             <w:pPr>
               <w:cnfStyle w:val="000000000000" w:firstRow="0" w:lastRow="0" w:firstColumn="0" w:lastColumn="0" w:oddVBand="0" w:evenVBand="0" w:oddHBand="0" w:evenHBand="0" w:firstRowFirstColumn="0" w:firstRowLastColumn="0" w:lastRowFirstColumn="0" w:lastRowLastColumn="0"/>
               <w:rPr>
-                <w:rFonts w:hint="cs"/>
                 <w:rtl/>
               </w:rPr>
             </w:pPr>
@@ -1879,7 +1877,6 @@
             <w:pPr>
               <w:cnfStyle w:val="000000000000" w:firstRow="0" w:lastRow="0" w:firstColumn="0" w:lastColumn="0" w:oddVBand="0" w:evenVBand="0" w:oddHBand="0" w:evenHBand="0" w:firstRowFirstColumn="0" w:firstRowLastColumn="0" w:lastRowFirstColumn="0" w:lastRowLastColumn="0"/>
               <w:rPr>
-                <w:rFonts w:hint="cs"/>
                 <w:rtl/>
               </w:rPr>
             </w:pPr>
@@ -1907,15 +1904,15 @@
           <w:p>
             <w:pPr>
               <w:rPr>
-                <w:rFonts w:hint="cs"/>
-                <w:rtl/>
-              </w:rPr>
-            </w:pPr>
-            <w:r>
-              <w:rPr>
-                <w:rFonts w:hint="cs"/>
-                <w:rtl/>
-              </w:rPr>
+                <w:rtl/>
+              </w:rPr>
+            </w:pPr>
+            <w:r>
+              <w:rPr>
+                <w:rFonts w:hint="cs"/>
+                <w:rtl/>
+              </w:rPr>
+              <w:lastRenderedPageBreak/>
               <w:t>כניסה מזוהה</w:t>
             </w:r>
           </w:p>
@@ -1930,7 +1927,6 @@
               <w:jc w:val="center"/>
               <w:cnfStyle w:val="000000000000" w:firstRow="0" w:lastRow="0" w:firstColumn="0" w:lastColumn="0" w:oddVBand="0" w:evenVBand="0" w:oddHBand="0" w:evenHBand="0" w:firstRowFirstColumn="0" w:firstRowLastColumn="0" w:lastRowFirstColumn="0" w:lastRowLastColumn="0"/>
               <w:rPr>
-                <w:rFonts w:hint="cs"/>
                 <w:rtl/>
               </w:rPr>
             </w:pPr>
@@ -1973,7 +1969,6 @@
             <w:pPr>
               <w:cnfStyle w:val="000000000000" w:firstRow="0" w:lastRow="0" w:firstColumn="0" w:lastColumn="0" w:oddVBand="0" w:evenVBand="0" w:oddHBand="0" w:evenHBand="0" w:firstRowFirstColumn="0" w:firstRowLastColumn="0" w:lastRowFirstColumn="0" w:lastRowLastColumn="0"/>
               <w:rPr>
-                <w:rFonts w:hint="cs"/>
                 <w:rtl/>
               </w:rPr>
             </w:pPr>
@@ -1996,7 +1991,6 @@
             <w:pPr>
               <w:cnfStyle w:val="000000000000" w:firstRow="0" w:lastRow="0" w:firstColumn="0" w:lastColumn="0" w:oddVBand="0" w:evenVBand="0" w:oddHBand="0" w:evenHBand="0" w:firstRowFirstColumn="0" w:firstRowLastColumn="0" w:lastRowFirstColumn="0" w:lastRowLastColumn="0"/>
               <w:rPr>
-                <w:rFonts w:hint="cs"/>
                 <w:rtl/>
               </w:rPr>
             </w:pPr>
@@ -2018,7 +2012,6 @@
             <w:pPr>
               <w:cnfStyle w:val="000000000000" w:firstRow="0" w:lastRow="0" w:firstColumn="0" w:lastColumn="0" w:oddVBand="0" w:evenVBand="0" w:oddHBand="0" w:evenHBand="0" w:firstRowFirstColumn="0" w:firstRowLastColumn="0" w:lastRowFirstColumn="0" w:lastRowLastColumn="0"/>
               <w:rPr>
-                <w:rFonts w:hint="cs"/>
                 <w:rtl/>
               </w:rPr>
             </w:pPr>
@@ -2055,7 +2048,6 @@
                 <w:rFonts w:hint="cs"/>
                 <w:rtl/>
               </w:rPr>
-              <w:lastRenderedPageBreak/>
               <w:t>קבלת מידע על החנות</w:t>
             </w:r>
           </w:p>
@@ -2071,7 +2063,6 @@
               <w:jc w:val="center"/>
               <w:cnfStyle w:val="000000000000" w:firstRow="0" w:lastRow="0" w:firstColumn="0" w:lastColumn="0" w:oddVBand="0" w:evenVBand="0" w:oddHBand="0" w:evenHBand="0" w:firstRowFirstColumn="0" w:firstRowLastColumn="0" w:lastRowFirstColumn="0" w:lastRowLastColumn="0"/>
               <w:rPr>
-                <w:rFonts w:hint="cs"/>
                 <w:rtl/>
               </w:rPr>
             </w:pPr>
@@ -2188,7 +2179,6 @@
           <w:p>
             <w:pPr>
               <w:rPr>
-                <w:rFonts w:hint="cs"/>
                 <w:rtl/>
               </w:rPr>
             </w:pPr>
@@ -2205,7 +2195,6 @@
               <w:jc w:val="center"/>
               <w:cnfStyle w:val="000000000000" w:firstRow="0" w:lastRow="0" w:firstColumn="0" w:lastColumn="0" w:oddVBand="0" w:evenVBand="0" w:oddHBand="0" w:evenHBand="0" w:firstRowFirstColumn="0" w:firstRowLastColumn="0" w:lastRowFirstColumn="0" w:lastRowLastColumn="0"/>
               <w:rPr>
-                <w:rFonts w:hint="cs"/>
                 <w:rtl/>
               </w:rPr>
             </w:pPr>
@@ -2221,7 +2210,6 @@
             <w:pPr>
               <w:cnfStyle w:val="000000000000" w:firstRow="0" w:lastRow="0" w:firstColumn="0" w:lastColumn="0" w:oddVBand="0" w:evenVBand="0" w:oddHBand="0" w:evenHBand="0" w:firstRowFirstColumn="0" w:firstRowLastColumn="0" w:lastRowFirstColumn="0" w:lastRowLastColumn="0"/>
               <w:rPr>
-                <w:rFonts w:hint="cs"/>
                 <w:rtl/>
               </w:rPr>
             </w:pPr>
@@ -2237,7 +2225,6 @@
             <w:pPr>
               <w:cnfStyle w:val="000000000000" w:firstRow="0" w:lastRow="0" w:firstColumn="0" w:lastColumn="0" w:oddVBand="0" w:evenVBand="0" w:oddHBand="0" w:evenHBand="0" w:firstRowFirstColumn="0" w:firstRowLastColumn="0" w:lastRowFirstColumn="0" w:lastRowLastColumn="0"/>
               <w:rPr>
-                <w:rFonts w:hint="cs"/>
                 <w:rtl/>
               </w:rPr>
             </w:pPr>
@@ -2254,7 +2241,6 @@
             <w:pPr>
               <w:cnfStyle w:val="000000000000" w:firstRow="0" w:lastRow="0" w:firstColumn="0" w:lastColumn="0" w:oddVBand="0" w:evenVBand="0" w:oddHBand="0" w:evenHBand="0" w:firstRowFirstColumn="0" w:firstRowLastColumn="0" w:lastRowFirstColumn="0" w:lastRowLastColumn="0"/>
               <w:rPr>
-                <w:rFonts w:hint="cs"/>
                 <w:rtl/>
               </w:rPr>
             </w:pPr>
@@ -2269,23 +2255,15 @@
             <w:pPr>
               <w:cnfStyle w:val="000000000000" w:firstRow="0" w:lastRow="0" w:firstColumn="0" w:lastColumn="0" w:oddVBand="0" w:evenVBand="0" w:oddHBand="0" w:evenHBand="0" w:firstRowFirstColumn="0" w:firstRowLastColumn="0" w:lastRowFirstColumn="0" w:lastRowLastColumn="0"/>
               <w:rPr>
-                <w:rFonts w:hint="cs"/>
-                <w:rtl/>
-              </w:rPr>
-            </w:pPr>
-            <w:r>
-              <w:rPr>
-                <w:rFonts w:hint="cs"/>
-                <w:rtl/>
-              </w:rPr>
-              <w:t xml:space="preserve">המשתמש </w:t>
-            </w:r>
-            <w:r>
-              <w:rPr>
-                <w:rFonts w:hint="cs"/>
-                <w:rtl/>
-              </w:rPr>
-              <w:t>מקבל מידע שגוי.</w:t>
+                <w:rtl/>
+              </w:rPr>
+            </w:pPr>
+            <w:r>
+              <w:rPr>
+                <w:rFonts w:hint="cs"/>
+                <w:rtl/>
+              </w:rPr>
+              <w:t>המשתמש מקבל מידע שגוי.</w:t>
             </w:r>
           </w:p>
         </w:tc>
@@ -2328,7 +2306,6 @@
               <w:jc w:val="center"/>
               <w:cnfStyle w:val="000000000000" w:firstRow="0" w:lastRow="0" w:firstColumn="0" w:lastColumn="0" w:oddVBand="0" w:evenVBand="0" w:oddHBand="0" w:evenHBand="0" w:firstRowFirstColumn="0" w:firstRowLastColumn="0" w:lastRowFirstColumn="0" w:lastRowLastColumn="0"/>
               <w:rPr>
-                <w:rFonts w:hint="cs"/>
                 <w:rtl/>
               </w:rPr>
             </w:pPr>
@@ -2413,6 +2390,21 @@
             <w:tcW w:w="1560" w:type="dxa"/>
             <w:vAlign w:val="center"/>
           </w:tcPr>
+          <w:p>
+            <w:pPr>
+              <w:cnfStyle w:val="000000000000" w:firstRow="0" w:lastRow="0" w:firstColumn="0" w:lastColumn="0" w:oddVBand="0" w:evenVBand="0" w:oddHBand="0" w:evenHBand="0" w:firstRowFirstColumn="0" w:firstRowLastColumn="0" w:lastRowFirstColumn="0" w:lastRowLastColumn="0"/>
+              <w:rPr>
+                <w:rtl/>
+              </w:rPr>
+            </w:pPr>
+            <w:r>
+              <w:rPr>
+                <w:rFonts w:hint="cs"/>
+                <w:rtl/>
+              </w:rPr>
+              <w:t>מילות המפתח לא קיימות במערכת,</w:t>
+            </w:r>
+          </w:p>
           <w:p>
             <w:pPr>
               <w:cnfStyle w:val="000000000000" w:firstRow="0" w:lastRow="0" w:firstColumn="0" w:lastColumn="0" w:oddVBand="0" w:evenVBand="0" w:oddHBand="0" w:evenHBand="0" w:firstRowFirstColumn="0" w:firstRowLastColumn="0" w:lastRowFirstColumn="0" w:lastRowLastColumn="0"/>
@@ -2445,7 +2437,6 @@
           <w:p>
             <w:pPr>
               <w:rPr>
-                <w:rFonts w:hint="cs"/>
                 <w:rtl/>
               </w:rPr>
             </w:pPr>
@@ -2462,7 +2453,6 @@
               <w:jc w:val="center"/>
               <w:cnfStyle w:val="000000000000" w:firstRow="0" w:lastRow="0" w:firstColumn="0" w:lastColumn="0" w:oddVBand="0" w:evenVBand="0" w:oddHBand="0" w:evenHBand="0" w:firstRowFirstColumn="0" w:firstRowLastColumn="0" w:lastRowFirstColumn="0" w:lastRowLastColumn="0"/>
               <w:rPr>
-                <w:rFonts w:hint="cs"/>
                 <w:rtl/>
               </w:rPr>
             </w:pPr>
@@ -2478,7 +2468,6 @@
             <w:pPr>
               <w:cnfStyle w:val="000000000000" w:firstRow="0" w:lastRow="0" w:firstColumn="0" w:lastColumn="0" w:oddVBand="0" w:evenVBand="0" w:oddHBand="0" w:evenHBand="0" w:firstRowFirstColumn="0" w:firstRowLastColumn="0" w:lastRowFirstColumn="0" w:lastRowLastColumn="0"/>
               <w:rPr>
-                <w:rFonts w:hint="cs"/>
                 <w:rtl/>
               </w:rPr>
             </w:pPr>
@@ -2494,7 +2483,6 @@
             <w:pPr>
               <w:cnfStyle w:val="000000000000" w:firstRow="0" w:lastRow="0" w:firstColumn="0" w:lastColumn="0" w:oddVBand="0" w:evenVBand="0" w:oddHBand="0" w:evenHBand="0" w:firstRowFirstColumn="0" w:firstRowLastColumn="0" w:lastRowFirstColumn="0" w:lastRowLastColumn="0"/>
               <w:rPr>
-                <w:rFonts w:hint="cs"/>
                 <w:rtl/>
               </w:rPr>
             </w:pPr>
@@ -2511,7 +2499,6 @@
             <w:pPr>
               <w:cnfStyle w:val="000000000000" w:firstRow="0" w:lastRow="0" w:firstColumn="0" w:lastColumn="0" w:oddVBand="0" w:evenVBand="0" w:oddHBand="0" w:evenHBand="0" w:firstRowFirstColumn="0" w:firstRowLastColumn="0" w:lastRowFirstColumn="0" w:lastRowLastColumn="0"/>
               <w:rPr>
-                <w:rFonts w:hint="cs"/>
                 <w:rtl/>
               </w:rPr>
             </w:pPr>
@@ -2526,23 +2513,15 @@
             <w:pPr>
               <w:cnfStyle w:val="000000000000" w:firstRow="0" w:lastRow="0" w:firstColumn="0" w:lastColumn="0" w:oddVBand="0" w:evenVBand="0" w:oddHBand="0" w:evenHBand="0" w:firstRowFirstColumn="0" w:firstRowLastColumn="0" w:lastRowFirstColumn="0" w:lastRowLastColumn="0"/>
               <w:rPr>
-                <w:rFonts w:hint="cs"/>
-                <w:rtl/>
-              </w:rPr>
-            </w:pPr>
-            <w:r>
-              <w:rPr>
-                <w:rFonts w:hint="cs"/>
-                <w:rtl/>
-              </w:rPr>
-              <w:t xml:space="preserve">הלקוח </w:t>
-            </w:r>
-            <w:r>
-              <w:rPr>
-                <w:rFonts w:hint="cs"/>
-                <w:rtl/>
-              </w:rPr>
-              <w:t>מקבל רשימה עם ערכים חסרים.</w:t>
+                <w:rtl/>
+              </w:rPr>
+            </w:pPr>
+            <w:r>
+              <w:rPr>
+                <w:rFonts w:hint="cs"/>
+                <w:rtl/>
+              </w:rPr>
+              <w:t>הלקוח מקבל רשימה עם ערכים חסרים.</w:t>
             </w:r>
           </w:p>
         </w:tc>
@@ -2562,7 +2541,6 @@
           <w:p>
             <w:pPr>
               <w:rPr>
-                <w:rFonts w:hint="cs"/>
                 <w:rtl/>
               </w:rPr>
             </w:pPr>
@@ -2579,7 +2557,6 @@
               <w:jc w:val="center"/>
               <w:cnfStyle w:val="000000000000" w:firstRow="0" w:lastRow="0" w:firstColumn="0" w:lastColumn="0" w:oddVBand="0" w:evenVBand="0" w:oddHBand="0" w:evenHBand="0" w:firstRowFirstColumn="0" w:firstRowLastColumn="0" w:lastRowFirstColumn="0" w:lastRowLastColumn="0"/>
               <w:rPr>
-                <w:rFonts w:hint="cs"/>
                 <w:rtl/>
               </w:rPr>
             </w:pPr>
@@ -2595,7 +2572,6 @@
             <w:pPr>
               <w:cnfStyle w:val="000000000000" w:firstRow="0" w:lastRow="0" w:firstColumn="0" w:lastColumn="0" w:oddVBand="0" w:evenVBand="0" w:oddHBand="0" w:evenHBand="0" w:firstRowFirstColumn="0" w:firstRowLastColumn="0" w:lastRowFirstColumn="0" w:lastRowLastColumn="0"/>
               <w:rPr>
-                <w:rFonts w:hint="cs"/>
                 <w:rtl/>
               </w:rPr>
             </w:pPr>
@@ -2611,7 +2587,6 @@
             <w:pPr>
               <w:cnfStyle w:val="000000000000" w:firstRow="0" w:lastRow="0" w:firstColumn="0" w:lastColumn="0" w:oddVBand="0" w:evenVBand="0" w:oddHBand="0" w:evenHBand="0" w:firstRowFirstColumn="0" w:firstRowLastColumn="0" w:lastRowFirstColumn="0" w:lastRowLastColumn="0"/>
               <w:rPr>
-                <w:rFonts w:hint="cs"/>
                 <w:rtl/>
               </w:rPr>
             </w:pPr>
@@ -2628,7 +2603,6 @@
             <w:pPr>
               <w:cnfStyle w:val="000000000000" w:firstRow="0" w:lastRow="0" w:firstColumn="0" w:lastColumn="0" w:oddVBand="0" w:evenVBand="0" w:oddHBand="0" w:evenHBand="0" w:firstRowFirstColumn="0" w:firstRowLastColumn="0" w:lastRowFirstColumn="0" w:lastRowLastColumn="0"/>
               <w:rPr>
-                <w:rFonts w:hint="cs"/>
                 <w:rtl/>
               </w:rPr>
             </w:pPr>
@@ -2643,30 +2617,15 @@
             <w:pPr>
               <w:cnfStyle w:val="000000000000" w:firstRow="0" w:lastRow="0" w:firstColumn="0" w:lastColumn="0" w:oddVBand="0" w:evenVBand="0" w:oddHBand="0" w:evenHBand="0" w:firstRowFirstColumn="0" w:firstRowLastColumn="0" w:lastRowFirstColumn="0" w:lastRowLastColumn="0"/>
               <w:rPr>
-                <w:rFonts w:hint="cs"/>
-                <w:rtl/>
-              </w:rPr>
-            </w:pPr>
-            <w:r>
-              <w:rPr>
-                <w:rFonts w:hint="cs"/>
-                <w:rtl/>
-              </w:rPr>
-              <w:t xml:space="preserve">הלקוח מקבל רשימה עם ערכים </w:t>
-            </w:r>
-            <w:r>
-              <w:rPr>
-                <w:rFonts w:hint="cs"/>
-                <w:rtl/>
-              </w:rPr>
-              <w:t>שגויים שלא מתאימים לחיפוש</w:t>
-            </w:r>
-            <w:r>
-              <w:rPr>
-                <w:rFonts w:hint="cs"/>
-                <w:rtl/>
-              </w:rPr>
-              <w:t>.</w:t>
+                <w:rtl/>
+              </w:rPr>
+            </w:pPr>
+            <w:r>
+              <w:rPr>
+                <w:rFonts w:hint="cs"/>
+                <w:rtl/>
+              </w:rPr>
+              <w:t>הלקוח מקבל רשימה עם ערכים שגויים שלא מתאימים לחיפוש.</w:t>
             </w:r>
           </w:p>
         </w:tc>
@@ -2709,7 +2668,6 @@
               <w:jc w:val="center"/>
               <w:cnfStyle w:val="000000000000" w:firstRow="0" w:lastRow="0" w:firstColumn="0" w:lastColumn="0" w:oddVBand="0" w:evenVBand="0" w:oddHBand="0" w:evenHBand="0" w:firstRowFirstColumn="0" w:firstRowLastColumn="0" w:lastRowFirstColumn="0" w:lastRowLastColumn="0"/>
               <w:rPr>
-                <w:rFonts w:hint="cs"/>
                 <w:rtl/>
               </w:rPr>
             </w:pPr>
@@ -2827,7 +2785,6 @@
           <w:p>
             <w:pPr>
               <w:rPr>
-                <w:rFonts w:hint="cs"/>
                 <w:rtl/>
               </w:rPr>
             </w:pPr>
@@ -2845,7 +2802,6 @@
               <w:jc w:val="center"/>
               <w:cnfStyle w:val="000000000000" w:firstRow="0" w:lastRow="0" w:firstColumn="0" w:lastColumn="0" w:oddVBand="0" w:evenVBand="0" w:oddHBand="0" w:evenHBand="0" w:firstRowFirstColumn="0" w:firstRowLastColumn="0" w:lastRowFirstColumn="0" w:lastRowLastColumn="0"/>
               <w:rPr>
-                <w:rFonts w:hint="cs"/>
                 <w:rtl/>
               </w:rPr>
             </w:pPr>
@@ -2862,7 +2818,6 @@
             <w:pPr>
               <w:cnfStyle w:val="000000000000" w:firstRow="0" w:lastRow="0" w:firstColumn="0" w:lastColumn="0" w:oddVBand="0" w:evenVBand="0" w:oddHBand="0" w:evenHBand="0" w:firstRowFirstColumn="0" w:firstRowLastColumn="0" w:lastRowFirstColumn="0" w:lastRowLastColumn="0"/>
               <w:rPr>
-                <w:rFonts w:hint="cs"/>
                 <w:rtl/>
               </w:rPr>
             </w:pPr>
@@ -2879,7 +2834,6 @@
             <w:pPr>
               <w:cnfStyle w:val="000000000000" w:firstRow="0" w:lastRow="0" w:firstColumn="0" w:lastColumn="0" w:oddVBand="0" w:evenVBand="0" w:oddHBand="0" w:evenHBand="0" w:firstRowFirstColumn="0" w:firstRowLastColumn="0" w:lastRowFirstColumn="0" w:lastRowLastColumn="0"/>
               <w:rPr>
-                <w:rFonts w:hint="cs"/>
                 <w:rtl/>
               </w:rPr>
             </w:pPr>
@@ -2897,7 +2851,6 @@
             <w:pPr>
               <w:cnfStyle w:val="000000000000" w:firstRow="0" w:lastRow="0" w:firstColumn="0" w:lastColumn="0" w:oddVBand="0" w:evenVBand="0" w:oddHBand="0" w:evenHBand="0" w:firstRowFirstColumn="0" w:firstRowLastColumn="0" w:lastRowFirstColumn="0" w:lastRowLastColumn="0"/>
               <w:rPr>
-                <w:rFonts w:hint="cs"/>
                 <w:rtl/>
               </w:rPr>
             </w:pPr>
@@ -2913,23 +2866,15 @@
             <w:pPr>
               <w:cnfStyle w:val="000000000000" w:firstRow="0" w:lastRow="0" w:firstColumn="0" w:lastColumn="0" w:oddVBand="0" w:evenVBand="0" w:oddHBand="0" w:evenHBand="0" w:firstRowFirstColumn="0" w:firstRowLastColumn="0" w:lastRowFirstColumn="0" w:lastRowLastColumn="0"/>
               <w:rPr>
-                <w:rFonts w:hint="cs"/>
-                <w:rtl/>
-              </w:rPr>
-            </w:pPr>
-            <w:r>
-              <w:rPr>
-                <w:rFonts w:hint="cs"/>
-                <w:rtl/>
-              </w:rPr>
-              <w:t xml:space="preserve">המוצר </w:t>
-            </w:r>
-            <w:r>
-              <w:rPr>
-                <w:rFonts w:hint="cs"/>
-                <w:rtl/>
-              </w:rPr>
-              <w:t>לא נוסף לסל המוצרים הנכון.</w:t>
+                <w:rtl/>
+              </w:rPr>
+            </w:pPr>
+            <w:r>
+              <w:rPr>
+                <w:rFonts w:hint="cs"/>
+                <w:rtl/>
+              </w:rPr>
+              <w:t>המוצר לא נוסף לסל המוצרים הנכון.</w:t>
             </w:r>
           </w:p>
         </w:tc>
@@ -2970,7 +2915,6 @@
               <w:jc w:val="center"/>
               <w:cnfStyle w:val="000000000000" w:firstRow="0" w:lastRow="0" w:firstColumn="0" w:lastColumn="0" w:oddVBand="0" w:evenVBand="0" w:oddHBand="0" w:evenHBand="0" w:firstRowFirstColumn="0" w:firstRowLastColumn="0" w:lastRowFirstColumn="0" w:lastRowLastColumn="0"/>
               <w:rPr>
-                <w:rFonts w:hint="cs"/>
                 <w:rtl/>
               </w:rPr>
             </w:pPr>
@@ -3100,7 +3044,6 @@
               <w:jc w:val="center"/>
               <w:cnfStyle w:val="000000000000" w:firstRow="0" w:lastRow="0" w:firstColumn="0" w:lastColumn="0" w:oddVBand="0" w:evenVBand="0" w:oddHBand="0" w:evenHBand="0" w:firstRowFirstColumn="0" w:firstRowLastColumn="0" w:lastRowFirstColumn="0" w:lastRowLastColumn="0"/>
               <w:rPr>
-                <w:rFonts w:hint="cs"/>
                 <w:rtl/>
               </w:rPr>
             </w:pPr>
@@ -3217,7 +3160,6 @@
           <w:p>
             <w:pPr>
               <w:rPr>
-                <w:rFonts w:hint="cs"/>
                 <w:rtl/>
               </w:rPr>
             </w:pPr>
@@ -3234,7 +3176,6 @@
               <w:jc w:val="center"/>
               <w:cnfStyle w:val="000000000000" w:firstRow="0" w:lastRow="0" w:firstColumn="0" w:lastColumn="0" w:oddVBand="0" w:evenVBand="0" w:oddHBand="0" w:evenHBand="0" w:firstRowFirstColumn="0" w:firstRowLastColumn="0" w:lastRowFirstColumn="0" w:lastRowLastColumn="0"/>
               <w:rPr>
-                <w:rFonts w:hint="cs"/>
                 <w:rtl/>
               </w:rPr>
             </w:pPr>
@@ -3250,7 +3191,6 @@
             <w:pPr>
               <w:cnfStyle w:val="000000000000" w:firstRow="0" w:lastRow="0" w:firstColumn="0" w:lastColumn="0" w:oddVBand="0" w:evenVBand="0" w:oddHBand="0" w:evenHBand="0" w:firstRowFirstColumn="0" w:firstRowLastColumn="0" w:lastRowFirstColumn="0" w:lastRowLastColumn="0"/>
               <w:rPr>
-                <w:rFonts w:hint="cs"/>
                 <w:rtl/>
               </w:rPr>
             </w:pPr>
@@ -3266,7 +3206,6 @@
             <w:pPr>
               <w:cnfStyle w:val="000000000000" w:firstRow="0" w:lastRow="0" w:firstColumn="0" w:lastColumn="0" w:oddVBand="0" w:evenVBand="0" w:oddHBand="0" w:evenHBand="0" w:firstRowFirstColumn="0" w:firstRowLastColumn="0" w:lastRowFirstColumn="0" w:lastRowLastColumn="0"/>
               <w:rPr>
-                <w:rFonts w:hint="cs"/>
                 <w:rtl/>
               </w:rPr>
             </w:pPr>
@@ -3283,7 +3222,6 @@
             <w:pPr>
               <w:cnfStyle w:val="000000000000" w:firstRow="0" w:lastRow="0" w:firstColumn="0" w:lastColumn="0" w:oddVBand="0" w:evenVBand="0" w:oddHBand="0" w:evenHBand="0" w:firstRowFirstColumn="0" w:firstRowLastColumn="0" w:lastRowFirstColumn="0" w:lastRowLastColumn="0"/>
               <w:rPr>
-                <w:rFonts w:hint="cs"/>
                 <w:rtl/>
               </w:rPr>
             </w:pPr>
@@ -3298,23 +3236,15 @@
             <w:pPr>
               <w:cnfStyle w:val="000000000000" w:firstRow="0" w:lastRow="0" w:firstColumn="0" w:lastColumn="0" w:oddVBand="0" w:evenVBand="0" w:oddHBand="0" w:evenHBand="0" w:firstRowFirstColumn="0" w:firstRowLastColumn="0" w:lastRowFirstColumn="0" w:lastRowLastColumn="0"/>
               <w:rPr>
-                <w:rFonts w:hint="cs"/>
-                <w:rtl/>
-              </w:rPr>
-            </w:pPr>
-            <w:r>
-              <w:rPr>
-                <w:rFonts w:hint="cs"/>
-                <w:rtl/>
-              </w:rPr>
-              <w:t>הרכישה נכשלה ועגלת הקניות התרוקנה</w:t>
-            </w:r>
-            <w:r>
-              <w:rPr>
-                <w:rFonts w:hint="cs"/>
-                <w:rtl/>
-              </w:rPr>
-              <w:t>.</w:t>
+                <w:rtl/>
+              </w:rPr>
+            </w:pPr>
+            <w:r>
+              <w:rPr>
+                <w:rFonts w:hint="cs"/>
+                <w:rtl/>
+              </w:rPr>
+              <w:t>הרכישה נכשלה ועגלת הקניות התרוקנה.</w:t>
             </w:r>
           </w:p>
         </w:tc>
@@ -3334,7 +3264,6 @@
           <w:p>
             <w:pPr>
               <w:rPr>
-                <w:rFonts w:hint="cs"/>
                 <w:rtl/>
               </w:rPr>
             </w:pPr>
@@ -3351,7 +3280,6 @@
               <w:jc w:val="center"/>
               <w:cnfStyle w:val="000000000000" w:firstRow="0" w:lastRow="0" w:firstColumn="0" w:lastColumn="0" w:oddVBand="0" w:evenVBand="0" w:oddHBand="0" w:evenHBand="0" w:firstRowFirstColumn="0" w:firstRowLastColumn="0" w:lastRowFirstColumn="0" w:lastRowLastColumn="0"/>
               <w:rPr>
-                <w:rFonts w:hint="cs"/>
                 <w:rtl/>
               </w:rPr>
             </w:pPr>
@@ -3367,7 +3295,6 @@
             <w:pPr>
               <w:cnfStyle w:val="000000000000" w:firstRow="0" w:lastRow="0" w:firstColumn="0" w:lastColumn="0" w:oddVBand="0" w:evenVBand="0" w:oddHBand="0" w:evenHBand="0" w:firstRowFirstColumn="0" w:firstRowLastColumn="0" w:lastRowFirstColumn="0" w:lastRowLastColumn="0"/>
               <w:rPr>
-                <w:rFonts w:hint="cs"/>
                 <w:rtl/>
               </w:rPr>
             </w:pPr>
@@ -3383,7 +3310,6 @@
             <w:pPr>
               <w:cnfStyle w:val="000000000000" w:firstRow="0" w:lastRow="0" w:firstColumn="0" w:lastColumn="0" w:oddVBand="0" w:evenVBand="0" w:oddHBand="0" w:evenHBand="0" w:firstRowFirstColumn="0" w:firstRowLastColumn="0" w:lastRowFirstColumn="0" w:lastRowLastColumn="0"/>
               <w:rPr>
-                <w:rFonts w:hint="cs"/>
                 <w:rtl/>
               </w:rPr>
             </w:pPr>
@@ -3400,7 +3326,6 @@
             <w:pPr>
               <w:cnfStyle w:val="000000000000" w:firstRow="0" w:lastRow="0" w:firstColumn="0" w:lastColumn="0" w:oddVBand="0" w:evenVBand="0" w:oddHBand="0" w:evenHBand="0" w:firstRowFirstColumn="0" w:firstRowLastColumn="0" w:lastRowFirstColumn="0" w:lastRowLastColumn="0"/>
               <w:rPr>
-                <w:rFonts w:hint="cs"/>
                 <w:rtl/>
               </w:rPr>
             </w:pPr>
@@ -3415,23 +3340,15 @@
             <w:pPr>
               <w:cnfStyle w:val="000000000000" w:firstRow="0" w:lastRow="0" w:firstColumn="0" w:lastColumn="0" w:oddVBand="0" w:evenVBand="0" w:oddHBand="0" w:evenHBand="0" w:firstRowFirstColumn="0" w:firstRowLastColumn="0" w:lastRowFirstColumn="0" w:lastRowLastColumn="0"/>
               <w:rPr>
-                <w:rFonts w:hint="cs"/>
-                <w:rtl/>
-              </w:rPr>
-            </w:pPr>
-            <w:r>
-              <w:rPr>
-                <w:rFonts w:hint="cs"/>
-                <w:rtl/>
-              </w:rPr>
-              <w:t>הרכישה הצליחה אך עגלת הקניות לא התרוקנה</w:t>
-            </w:r>
-            <w:r>
-              <w:rPr>
-                <w:rFonts w:hint="cs"/>
-                <w:rtl/>
-              </w:rPr>
-              <w:t>.</w:t>
+                <w:rtl/>
+              </w:rPr>
+            </w:pPr>
+            <w:r>
+              <w:rPr>
+                <w:rFonts w:hint="cs"/>
+                <w:rtl/>
+              </w:rPr>
+              <w:t>הרכישה הצליחה אך עגלת הקניות לא התרוקנה.</w:t>
             </w:r>
           </w:p>
         </w:tc>
@@ -3451,7 +3368,6 @@
           <w:p>
             <w:pPr>
               <w:rPr>
-                <w:rFonts w:hint="cs"/>
                 <w:rtl/>
               </w:rPr>
             </w:pPr>
@@ -3468,7 +3384,6 @@
               <w:jc w:val="center"/>
               <w:cnfStyle w:val="000000000000" w:firstRow="0" w:lastRow="0" w:firstColumn="0" w:lastColumn="0" w:oddVBand="0" w:evenVBand="0" w:oddHBand="0" w:evenHBand="0" w:firstRowFirstColumn="0" w:firstRowLastColumn="0" w:lastRowFirstColumn="0" w:lastRowLastColumn="0"/>
               <w:rPr>
-                <w:rFonts w:hint="cs"/>
                 <w:rtl/>
               </w:rPr>
             </w:pPr>
@@ -3484,7 +3399,6 @@
             <w:pPr>
               <w:cnfStyle w:val="000000000000" w:firstRow="0" w:lastRow="0" w:firstColumn="0" w:lastColumn="0" w:oddVBand="0" w:evenVBand="0" w:oddHBand="0" w:evenHBand="0" w:firstRowFirstColumn="0" w:firstRowLastColumn="0" w:lastRowFirstColumn="0" w:lastRowLastColumn="0"/>
               <w:rPr>
-                <w:rFonts w:hint="cs"/>
                 <w:rtl/>
               </w:rPr>
             </w:pPr>
@@ -3500,7 +3414,6 @@
             <w:pPr>
               <w:cnfStyle w:val="000000000000" w:firstRow="0" w:lastRow="0" w:firstColumn="0" w:lastColumn="0" w:oddVBand="0" w:evenVBand="0" w:oddHBand="0" w:evenHBand="0" w:firstRowFirstColumn="0" w:firstRowLastColumn="0" w:lastRowFirstColumn="0" w:lastRowLastColumn="0"/>
               <w:rPr>
-                <w:rFonts w:hint="cs"/>
                 <w:rtl/>
               </w:rPr>
             </w:pPr>
@@ -3517,7 +3430,6 @@
             <w:pPr>
               <w:cnfStyle w:val="000000000000" w:firstRow="0" w:lastRow="0" w:firstColumn="0" w:lastColumn="0" w:oddVBand="0" w:evenVBand="0" w:oddHBand="0" w:evenHBand="0" w:firstRowFirstColumn="0" w:firstRowLastColumn="0" w:lastRowFirstColumn="0" w:lastRowLastColumn="0"/>
               <w:rPr>
-                <w:rFonts w:hint="cs"/>
                 <w:rtl/>
               </w:rPr>
             </w:pPr>
@@ -3532,23 +3444,15 @@
             <w:pPr>
               <w:cnfStyle w:val="000000000000" w:firstRow="0" w:lastRow="0" w:firstColumn="0" w:lastColumn="0" w:oddVBand="0" w:evenVBand="0" w:oddHBand="0" w:evenHBand="0" w:firstRowFirstColumn="0" w:firstRowLastColumn="0" w:lastRowFirstColumn="0" w:lastRowLastColumn="0"/>
               <w:rPr>
-                <w:rFonts w:hint="cs"/>
-                <w:rtl/>
-              </w:rPr>
-            </w:pPr>
-            <w:r>
-              <w:rPr>
-                <w:rFonts w:hint="cs"/>
-                <w:rtl/>
-              </w:rPr>
-              <w:t>הלקוח קיבל מוצרים אך לא חויב</w:t>
-            </w:r>
-            <w:r>
-              <w:rPr>
-                <w:rFonts w:hint="cs"/>
-                <w:rtl/>
-              </w:rPr>
-              <w:t>.</w:t>
+                <w:rtl/>
+              </w:rPr>
+            </w:pPr>
+            <w:r>
+              <w:rPr>
+                <w:rFonts w:hint="cs"/>
+                <w:rtl/>
+              </w:rPr>
+              <w:t>הלקוח קיבל מוצרים אך לא חויב.</w:t>
             </w:r>
           </w:p>
         </w:tc>
@@ -3568,7 +3472,6 @@
           <w:p>
             <w:pPr>
               <w:rPr>
-                <w:rFonts w:hint="cs"/>
                 <w:rtl/>
               </w:rPr>
             </w:pPr>
@@ -3585,7 +3488,6 @@
               <w:jc w:val="center"/>
               <w:cnfStyle w:val="000000000000" w:firstRow="0" w:lastRow="0" w:firstColumn="0" w:lastColumn="0" w:oddVBand="0" w:evenVBand="0" w:oddHBand="0" w:evenHBand="0" w:firstRowFirstColumn="0" w:firstRowLastColumn="0" w:lastRowFirstColumn="0" w:lastRowLastColumn="0"/>
               <w:rPr>
-                <w:rFonts w:hint="cs"/>
                 <w:rtl/>
               </w:rPr>
             </w:pPr>
@@ -3601,7 +3503,6 @@
             <w:pPr>
               <w:cnfStyle w:val="000000000000" w:firstRow="0" w:lastRow="0" w:firstColumn="0" w:lastColumn="0" w:oddVBand="0" w:evenVBand="0" w:oddHBand="0" w:evenHBand="0" w:firstRowFirstColumn="0" w:firstRowLastColumn="0" w:lastRowFirstColumn="0" w:lastRowLastColumn="0"/>
               <w:rPr>
-                <w:rFonts w:hint="cs"/>
                 <w:rtl/>
               </w:rPr>
             </w:pPr>
@@ -3617,7 +3518,6 @@
             <w:pPr>
               <w:cnfStyle w:val="000000000000" w:firstRow="0" w:lastRow="0" w:firstColumn="0" w:lastColumn="0" w:oddVBand="0" w:evenVBand="0" w:oddHBand="0" w:evenHBand="0" w:firstRowFirstColumn="0" w:firstRowLastColumn="0" w:lastRowFirstColumn="0" w:lastRowLastColumn="0"/>
               <w:rPr>
-                <w:rFonts w:hint="cs"/>
                 <w:rtl/>
               </w:rPr>
             </w:pPr>
@@ -3634,7 +3534,6 @@
             <w:pPr>
               <w:cnfStyle w:val="000000000000" w:firstRow="0" w:lastRow="0" w:firstColumn="0" w:lastColumn="0" w:oddVBand="0" w:evenVBand="0" w:oddHBand="0" w:evenHBand="0" w:firstRowFirstColumn="0" w:firstRowLastColumn="0" w:lastRowFirstColumn="0" w:lastRowLastColumn="0"/>
               <w:rPr>
-                <w:rFonts w:hint="cs"/>
                 <w:rtl/>
               </w:rPr>
             </w:pPr>
@@ -3649,7 +3548,6 @@
             <w:pPr>
               <w:cnfStyle w:val="000000000000" w:firstRow="0" w:lastRow="0" w:firstColumn="0" w:lastColumn="0" w:oddVBand="0" w:evenVBand="0" w:oddHBand="0" w:evenHBand="0" w:firstRowFirstColumn="0" w:firstRowLastColumn="0" w:lastRowFirstColumn="0" w:lastRowLastColumn="0"/>
               <w:rPr>
-                <w:rFonts w:hint="cs"/>
                 <w:rtl/>
               </w:rPr>
             </w:pPr>
@@ -3686,6 +3584,7 @@
                 <w:rFonts w:hint="cs"/>
                 <w:rtl/>
               </w:rPr>
+              <w:lastRenderedPageBreak/>
               <w:t>התנתקות מהמערכת</w:t>
             </w:r>
           </w:p>
@@ -3701,7 +3600,6 @@
               <w:jc w:val="center"/>
               <w:cnfStyle w:val="000000000000" w:firstRow="0" w:lastRow="0" w:firstColumn="0" w:lastColumn="0" w:oddVBand="0" w:evenVBand="0" w:oddHBand="0" w:evenHBand="0" w:firstRowFirstColumn="0" w:firstRowLastColumn="0" w:lastRowFirstColumn="0" w:lastRowLastColumn="0"/>
               <w:rPr>
-                <w:rFonts w:hint="cs"/>
                 <w:rtl/>
               </w:rPr>
             </w:pPr>
@@ -3812,7 +3710,6 @@
           <w:p>
             <w:pPr>
               <w:rPr>
-                <w:rFonts w:hint="cs"/>
                 <w:rtl/>
               </w:rPr>
             </w:pPr>
@@ -3830,7 +3727,6 @@
               <w:jc w:val="center"/>
               <w:cnfStyle w:val="000000000000" w:firstRow="0" w:lastRow="0" w:firstColumn="0" w:lastColumn="0" w:oddVBand="0" w:evenVBand="0" w:oddHBand="0" w:evenHBand="0" w:firstRowFirstColumn="0" w:firstRowLastColumn="0" w:lastRowFirstColumn="0" w:lastRowLastColumn="0"/>
               <w:rPr>
-                <w:rFonts w:hint="cs"/>
                 <w:rtl/>
               </w:rPr>
             </w:pPr>
@@ -3847,7 +3743,6 @@
             <w:pPr>
               <w:cnfStyle w:val="000000000000" w:firstRow="0" w:lastRow="0" w:firstColumn="0" w:lastColumn="0" w:oddVBand="0" w:evenVBand="0" w:oddHBand="0" w:evenHBand="0" w:firstRowFirstColumn="0" w:firstRowLastColumn="0" w:lastRowFirstColumn="0" w:lastRowLastColumn="0"/>
               <w:rPr>
-                <w:rFonts w:hint="cs"/>
                 <w:rtl/>
               </w:rPr>
             </w:pPr>
@@ -3881,7 +3776,6 @@
             <w:pPr>
               <w:cnfStyle w:val="000000000000" w:firstRow="0" w:lastRow="0" w:firstColumn="0" w:lastColumn="0" w:oddVBand="0" w:evenVBand="0" w:oddHBand="0" w:evenHBand="0" w:firstRowFirstColumn="0" w:firstRowLastColumn="0" w:lastRowFirstColumn="0" w:lastRowLastColumn="0"/>
               <w:rPr>
-                <w:rFonts w:hint="cs"/>
                 <w:rtl/>
               </w:rPr>
             </w:pPr>
@@ -3897,7 +3791,6 @@
             <w:pPr>
               <w:cnfStyle w:val="000000000000" w:firstRow="0" w:lastRow="0" w:firstColumn="0" w:lastColumn="0" w:oddVBand="0" w:evenVBand="0" w:oddHBand="0" w:evenHBand="0" w:firstRowFirstColumn="0" w:firstRowLastColumn="0" w:lastRowFirstColumn="0" w:lastRowLastColumn="0"/>
               <w:rPr>
-                <w:rFonts w:hint="cs"/>
                 <w:rtl/>
               </w:rPr>
             </w:pPr>
@@ -3949,7 +3842,6 @@
               <w:jc w:val="center"/>
               <w:cnfStyle w:val="000000000000" w:firstRow="0" w:lastRow="0" w:firstColumn="0" w:lastColumn="0" w:oddVBand="0" w:evenVBand="0" w:oddHBand="0" w:evenHBand="0" w:firstRowFirstColumn="0" w:firstRowLastColumn="0" w:lastRowFirstColumn="0" w:lastRowLastColumn="0"/>
               <w:rPr>
-                <w:rFonts w:hint="cs"/>
                 <w:rtl/>
               </w:rPr>
             </w:pPr>
@@ -4067,7 +3959,6 @@
           <w:p>
             <w:pPr>
               <w:rPr>
-                <w:rFonts w:hint="cs"/>
                 <w:rtl/>
               </w:rPr>
             </w:pPr>
@@ -4085,7 +3976,6 @@
               <w:jc w:val="center"/>
               <w:cnfStyle w:val="000000000000" w:firstRow="0" w:lastRow="0" w:firstColumn="0" w:lastColumn="0" w:oddVBand="0" w:evenVBand="0" w:oddHBand="0" w:evenHBand="0" w:firstRowFirstColumn="0" w:firstRowLastColumn="0" w:lastRowFirstColumn="0" w:lastRowLastColumn="0"/>
               <w:rPr>
-                <w:rFonts w:hint="cs"/>
                 <w:rtl/>
               </w:rPr>
             </w:pPr>
@@ -4102,7 +3992,6 @@
             <w:pPr>
               <w:cnfStyle w:val="000000000000" w:firstRow="0" w:lastRow="0" w:firstColumn="0" w:lastColumn="0" w:oddVBand="0" w:evenVBand="0" w:oddHBand="0" w:evenHBand="0" w:firstRowFirstColumn="0" w:firstRowLastColumn="0" w:lastRowFirstColumn="0" w:lastRowLastColumn="0"/>
               <w:rPr>
-                <w:rFonts w:hint="cs"/>
                 <w:rtl/>
               </w:rPr>
             </w:pPr>
@@ -4119,7 +4008,6 @@
             <w:pPr>
               <w:cnfStyle w:val="000000000000" w:firstRow="0" w:lastRow="0" w:firstColumn="0" w:lastColumn="0" w:oddVBand="0" w:evenVBand="0" w:oddHBand="0" w:evenHBand="0" w:firstRowFirstColumn="0" w:firstRowLastColumn="0" w:lastRowFirstColumn="0" w:lastRowLastColumn="0"/>
               <w:rPr>
-                <w:rFonts w:hint="cs"/>
                 <w:rtl/>
               </w:rPr>
             </w:pPr>
@@ -4137,7 +4025,6 @@
             <w:pPr>
               <w:cnfStyle w:val="000000000000" w:firstRow="0" w:lastRow="0" w:firstColumn="0" w:lastColumn="0" w:oddVBand="0" w:evenVBand="0" w:oddHBand="0" w:evenHBand="0" w:firstRowFirstColumn="0" w:firstRowLastColumn="0" w:lastRowFirstColumn="0" w:lastRowLastColumn="0"/>
               <w:rPr>
-                <w:rFonts w:hint="cs"/>
                 <w:rtl/>
               </w:rPr>
             </w:pPr>
@@ -4153,7 +4040,6 @@
             <w:pPr>
               <w:cnfStyle w:val="000000000000" w:firstRow="0" w:lastRow="0" w:firstColumn="0" w:lastColumn="0" w:oddVBand="0" w:evenVBand="0" w:oddHBand="0" w:evenHBand="0" w:firstRowFirstColumn="0" w:firstRowLastColumn="0" w:lastRowFirstColumn="0" w:lastRowLastColumn="0"/>
               <w:rPr>
-                <w:rFonts w:hint="cs"/>
                 <w:rtl/>
               </w:rPr>
             </w:pPr>
@@ -4230,7 +4116,6 @@
               <w:jc w:val="center"/>
               <w:cnfStyle w:val="000000000000" w:firstRow="0" w:lastRow="0" w:firstColumn="0" w:lastColumn="0" w:oddVBand="0" w:evenVBand="0" w:oddHBand="0" w:evenHBand="0" w:firstRowFirstColumn="0" w:firstRowLastColumn="0" w:lastRowFirstColumn="0" w:lastRowLastColumn="0"/>
               <w:rPr>
-                <w:rFonts w:hint="cs"/>
                 <w:rtl/>
               </w:rPr>
             </w:pPr>
@@ -4335,7 +4220,7 @@
       </w:tr>
       <w:tr>
         <w:trPr>
-          <w:trHeight w:val="505"/>
+          <w:trHeight w:val="380"/>
         </w:trPr>
         <w:tc>
           <w:tcPr>
@@ -4348,7 +4233,6 @@
           <w:p>
             <w:pPr>
               <w:rPr>
-                <w:rFonts w:hint="cs"/>
                 <w:rtl/>
               </w:rPr>
             </w:pPr>
@@ -4365,7 +4249,6 @@
             <w:pPr>
               <w:cnfStyle w:val="000000000000" w:firstRow="0" w:lastRow="0" w:firstColumn="0" w:lastColumn="0" w:oddVBand="0" w:evenVBand="0" w:oddHBand="0" w:evenHBand="0" w:firstRowFirstColumn="0" w:firstRowLastColumn="0" w:lastRowFirstColumn="0" w:lastRowLastColumn="0"/>
               <w:rPr>
-                <w:rFonts w:hint="cs"/>
                 <w:b/>
                 <w:bCs/>
                 <w:rtl/>
@@ -4385,7 +4268,6 @@
               <w:jc w:val="center"/>
               <w:cnfStyle w:val="000000000000" w:firstRow="0" w:lastRow="0" w:firstColumn="0" w:lastColumn="0" w:oddVBand="0" w:evenVBand="0" w:oddHBand="0" w:evenHBand="0" w:firstRowFirstColumn="0" w:firstRowLastColumn="0" w:lastRowFirstColumn="0" w:lastRowLastColumn="0"/>
               <w:rPr>
-                <w:rFonts w:hint="cs"/>
                 <w:rtl/>
               </w:rPr>
             </w:pPr>
@@ -4402,7 +4284,6 @@
             <w:pPr>
               <w:cnfStyle w:val="000000000000" w:firstRow="0" w:lastRow="0" w:firstColumn="0" w:lastColumn="0" w:oddVBand="0" w:evenVBand="0" w:oddHBand="0" w:evenHBand="0" w:firstRowFirstColumn="0" w:firstRowLastColumn="0" w:lastRowFirstColumn="0" w:lastRowLastColumn="0"/>
               <w:rPr>
-                <w:rFonts w:hint="cs"/>
                 <w:rtl/>
               </w:rPr>
             </w:pPr>
@@ -4419,7 +4300,6 @@
             <w:pPr>
               <w:cnfStyle w:val="000000000000" w:firstRow="0" w:lastRow="0" w:firstColumn="0" w:lastColumn="0" w:oddVBand="0" w:evenVBand="0" w:oddHBand="0" w:evenHBand="0" w:firstRowFirstColumn="0" w:firstRowLastColumn="0" w:lastRowFirstColumn="0" w:lastRowLastColumn="0"/>
               <w:rPr>
-                <w:rFonts w:hint="cs"/>
                 <w:rtl/>
               </w:rPr>
             </w:pPr>
@@ -4437,7 +4317,6 @@
             <w:pPr>
               <w:cnfStyle w:val="000000000000" w:firstRow="0" w:lastRow="0" w:firstColumn="0" w:lastColumn="0" w:oddVBand="0" w:evenVBand="0" w:oddHBand="0" w:evenHBand="0" w:firstRowFirstColumn="0" w:firstRowLastColumn="0" w:lastRowFirstColumn="0" w:lastRowLastColumn="0"/>
               <w:rPr>
-                <w:rFonts w:hint="cs"/>
                 <w:rtl/>
               </w:rPr>
             </w:pPr>
@@ -4453,23 +4332,439 @@
             <w:pPr>
               <w:cnfStyle w:val="000000000000" w:firstRow="0" w:lastRow="0" w:firstColumn="0" w:lastColumn="0" w:oddVBand="0" w:evenVBand="0" w:oddHBand="0" w:evenHBand="0" w:firstRowFirstColumn="0" w:firstRowLastColumn="0" w:lastRowFirstColumn="0" w:lastRowLastColumn="0"/>
               <w:rPr>
-                <w:rFonts w:hint="cs"/>
-                <w:rtl/>
-              </w:rPr>
-            </w:pPr>
-            <w:r>
-              <w:rPr>
-                <w:rFonts w:hint="cs"/>
-                <w:rtl/>
-              </w:rPr>
-              <w:t xml:space="preserve">המוצר </w:t>
-            </w:r>
-            <w:r>
-              <w:rPr>
-                <w:rFonts w:hint="cs"/>
-                <w:rtl/>
-              </w:rPr>
-              <w:t>נוסף אך הפרטים שלו שגויים.</w:t>
+                <w:rtl/>
+              </w:rPr>
+            </w:pPr>
+            <w:r>
+              <w:rPr>
+                <w:rFonts w:hint="cs"/>
+                <w:rtl/>
+              </w:rPr>
+              <w:t>המוצר נוסף אך הפרטים שלו שגויים.</w:t>
+            </w:r>
+          </w:p>
+        </w:tc>
+      </w:tr>
+      <w:tr>
+        <w:trPr>
+          <w:trHeight w:val="380"/>
+        </w:trPr>
+        <w:tc>
+          <w:tcPr>
+            <w:cnfStyle w:val="001000000000" w:firstRow="0" w:lastRow="0" w:firstColumn="1" w:lastColumn="0" w:oddVBand="0" w:evenVBand="0" w:oddHBand="0" w:evenHBand="0" w:firstRowFirstColumn="0" w:firstRowLastColumn="0" w:lastRowFirstColumn="0" w:lastRowLastColumn="0"/>
+            <w:tcW w:w="912" w:type="dxa"/>
+            <w:vMerge/>
+            <w:shd w:val="clear" w:color="auto" w:fill="EDEDED" w:themeFill="accent3" w:themeFillTint="33"/>
+            <w:vAlign w:val="center"/>
+          </w:tcPr>
+          <w:p>
+            <w:pPr>
+              <w:rPr>
+                <w:rtl/>
+              </w:rPr>
+            </w:pPr>
+          </w:p>
+        </w:tc>
+        <w:tc>
+          <w:tcPr>
+            <w:tcW w:w="912" w:type="dxa"/>
+            <w:vMerge/>
+            <w:shd w:val="clear" w:color="auto" w:fill="EDEDED" w:themeFill="accent3" w:themeFillTint="33"/>
+            <w:vAlign w:val="center"/>
+          </w:tcPr>
+          <w:p>
+            <w:pPr>
+              <w:cnfStyle w:val="000000000000" w:firstRow="0" w:lastRow="0" w:firstColumn="0" w:lastColumn="0" w:oddVBand="0" w:evenVBand="0" w:oddHBand="0" w:evenHBand="0" w:firstRowFirstColumn="0" w:firstRowLastColumn="0" w:lastRowFirstColumn="0" w:lastRowLastColumn="0"/>
+              <w:rPr>
+                <w:b/>
+                <w:bCs/>
+                <w:rtl/>
+              </w:rPr>
+            </w:pPr>
+          </w:p>
+        </w:tc>
+        <w:tc>
+          <w:tcPr>
+            <w:tcW w:w="858" w:type="dxa"/>
+            <w:vMerge/>
+            <w:shd w:val="clear" w:color="auto" w:fill="EDEDED" w:themeFill="accent3" w:themeFillTint="33"/>
+            <w:vAlign w:val="center"/>
+          </w:tcPr>
+          <w:p>
+            <w:pPr>
+              <w:jc w:val="center"/>
+              <w:cnfStyle w:val="000000000000" w:firstRow="0" w:lastRow="0" w:firstColumn="0" w:lastColumn="0" w:oddVBand="0" w:evenVBand="0" w:oddHBand="0" w:evenHBand="0" w:firstRowFirstColumn="0" w:firstRowLastColumn="0" w:lastRowFirstColumn="0" w:lastRowLastColumn="0"/>
+              <w:rPr>
+                <w:rtl/>
+              </w:rPr>
+            </w:pPr>
+          </w:p>
+        </w:tc>
+        <w:tc>
+          <w:tcPr>
+            <w:tcW w:w="2071" w:type="dxa"/>
+            <w:vMerge/>
+            <w:shd w:val="clear" w:color="auto" w:fill="EDEDED" w:themeFill="accent3" w:themeFillTint="33"/>
+            <w:vAlign w:val="center"/>
+          </w:tcPr>
+          <w:p>
+            <w:pPr>
+              <w:cnfStyle w:val="000000000000" w:firstRow="0" w:lastRow="0" w:firstColumn="0" w:lastColumn="0" w:oddVBand="0" w:evenVBand="0" w:oddHBand="0" w:evenHBand="0" w:firstRowFirstColumn="0" w:firstRowLastColumn="0" w:lastRowFirstColumn="0" w:lastRowLastColumn="0"/>
+              <w:rPr>
+                <w:rtl/>
+              </w:rPr>
+            </w:pPr>
+          </w:p>
+        </w:tc>
+        <w:tc>
+          <w:tcPr>
+            <w:tcW w:w="2070" w:type="dxa"/>
+            <w:vMerge/>
+            <w:shd w:val="clear" w:color="auto" w:fill="EDEDED" w:themeFill="accent3" w:themeFillTint="33"/>
+            <w:vAlign w:val="center"/>
+          </w:tcPr>
+          <w:p>
+            <w:pPr>
+              <w:cnfStyle w:val="000000000000" w:firstRow="0" w:lastRow="0" w:firstColumn="0" w:lastColumn="0" w:oddVBand="0" w:evenVBand="0" w:oddHBand="0" w:evenHBand="0" w:firstRowFirstColumn="0" w:firstRowLastColumn="0" w:lastRowFirstColumn="0" w:lastRowLastColumn="0"/>
+              <w:rPr>
+                <w:rtl/>
+              </w:rPr>
+            </w:pPr>
+          </w:p>
+        </w:tc>
+        <w:tc>
+          <w:tcPr>
+            <w:tcW w:w="1538" w:type="dxa"/>
+            <w:gridSpan w:val="2"/>
+            <w:vMerge/>
+            <w:shd w:val="clear" w:color="auto" w:fill="EDEDED" w:themeFill="accent3" w:themeFillTint="33"/>
+            <w:vAlign w:val="center"/>
+          </w:tcPr>
+          <w:p>
+            <w:pPr>
+              <w:cnfStyle w:val="000000000000" w:firstRow="0" w:lastRow="0" w:firstColumn="0" w:lastColumn="0" w:oddVBand="0" w:evenVBand="0" w:oddHBand="0" w:evenHBand="0" w:firstRowFirstColumn="0" w:firstRowLastColumn="0" w:lastRowFirstColumn="0" w:lastRowLastColumn="0"/>
+              <w:rPr>
+                <w:rtl/>
+              </w:rPr>
+            </w:pPr>
+          </w:p>
+        </w:tc>
+        <w:tc>
+          <w:tcPr>
+            <w:tcW w:w="1560" w:type="dxa"/>
+            <w:shd w:val="clear" w:color="auto" w:fill="auto"/>
+            <w:vAlign w:val="center"/>
+          </w:tcPr>
+          <w:p>
+            <w:pPr>
+              <w:cnfStyle w:val="000000000000" w:firstRow="0" w:lastRow="0" w:firstColumn="0" w:lastColumn="0" w:oddVBand="0" w:evenVBand="0" w:oddHBand="0" w:evenHBand="0" w:firstRowFirstColumn="0" w:firstRowLastColumn="0" w:lastRowFirstColumn="0" w:lastRowLastColumn="0"/>
+              <w:rPr>
+                <w:rFonts w:hint="cs"/>
+                <w:rtl/>
+              </w:rPr>
+            </w:pPr>
+            <w:r>
+              <w:rPr>
+                <w:rFonts w:hint="cs"/>
+                <w:rtl/>
+              </w:rPr>
+              <w:t>המוצר לא עמד במדיניות החנות.</w:t>
+            </w:r>
+          </w:p>
+        </w:tc>
+      </w:tr>
+      <w:tr>
+        <w:trPr>
+          <w:trHeight w:val="380"/>
+        </w:trPr>
+        <w:tc>
+          <w:tcPr>
+            <w:cnfStyle w:val="001000000000" w:firstRow="0" w:lastRow="0" w:firstColumn="1" w:lastColumn="0" w:oddVBand="0" w:evenVBand="0" w:oddHBand="0" w:evenHBand="0" w:firstRowFirstColumn="0" w:firstRowLastColumn="0" w:lastRowFirstColumn="0" w:lastRowLastColumn="0"/>
+            <w:tcW w:w="912" w:type="dxa"/>
+            <w:vMerge/>
+            <w:vAlign w:val="center"/>
+          </w:tcPr>
+          <w:p>
+            <w:pPr>
+              <w:rPr>
+                <w:rtl/>
+              </w:rPr>
+            </w:pPr>
+          </w:p>
+        </w:tc>
+        <w:tc>
+          <w:tcPr>
+            <w:tcW w:w="912" w:type="dxa"/>
+            <w:vMerge w:val="restart"/>
+            <w:vAlign w:val="center"/>
+          </w:tcPr>
+          <w:p>
+            <w:pPr>
+              <w:cnfStyle w:val="000000000000" w:firstRow="0" w:lastRow="0" w:firstColumn="0" w:lastColumn="0" w:oddVBand="0" w:evenVBand="0" w:oddHBand="0" w:evenHBand="0" w:firstRowFirstColumn="0" w:firstRowLastColumn="0" w:lastRowFirstColumn="0" w:lastRowLastColumn="0"/>
+              <w:rPr>
+                <w:b/>
+                <w:bCs/>
+                <w:rtl/>
+              </w:rPr>
+            </w:pPr>
+            <w:r>
+              <w:rPr>
+                <w:rFonts w:hint="cs"/>
+                <w:b/>
+                <w:bCs/>
+                <w:rtl/>
+              </w:rPr>
+              <w:t>מחיקת מוצר</w:t>
+            </w:r>
+          </w:p>
+        </w:tc>
+        <w:tc>
+          <w:tcPr>
+            <w:tcW w:w="858" w:type="dxa"/>
+            <w:vMerge w:val="restart"/>
+            <w:vAlign w:val="center"/>
+          </w:tcPr>
+          <w:p>
+            <w:pPr>
+              <w:jc w:val="center"/>
+              <w:cnfStyle w:val="000000000000" w:firstRow="0" w:lastRow="0" w:firstColumn="0" w:lastColumn="0" w:oddVBand="0" w:evenVBand="0" w:oddHBand="0" w:evenHBand="0" w:firstRowFirstColumn="0" w:firstRowLastColumn="0" w:lastRowFirstColumn="0" w:lastRowLastColumn="0"/>
+              <w:rPr>
+                <w:rtl/>
+              </w:rPr>
+            </w:pPr>
+            <w:r>
+              <w:rPr>
+                <w:rFonts w:hint="cs"/>
+                <w:rtl/>
+              </w:rPr>
+              <w:t>2.4.1</w:t>
+            </w:r>
+          </w:p>
+        </w:tc>
+        <w:tc>
+          <w:tcPr>
+            <w:tcW w:w="2071" w:type="dxa"/>
+            <w:vMerge w:val="restart"/>
+            <w:vAlign w:val="center"/>
+          </w:tcPr>
+          <w:p>
+            <w:pPr>
+              <w:cnfStyle w:val="000000000000" w:firstRow="0" w:lastRow="0" w:firstColumn="0" w:lastColumn="0" w:oddVBand="0" w:evenVBand="0" w:oddHBand="0" w:evenHBand="0" w:firstRowFirstColumn="0" w:firstRowLastColumn="0" w:lastRowFirstColumn="0" w:lastRowLastColumn="0"/>
+              <w:rPr>
+                <w:rtl/>
+              </w:rPr>
+            </w:pPr>
+            <w:r>
+              <w:rPr>
+                <w:rFonts w:hint="cs"/>
+                <w:rtl/>
+              </w:rPr>
+              <w:t>המשתמש מוחק מוצר מהחנות</w:t>
+            </w:r>
+          </w:p>
+        </w:tc>
+        <w:tc>
+          <w:tcPr>
+            <w:tcW w:w="2070" w:type="dxa"/>
+            <w:vMerge w:val="restart"/>
+            <w:vAlign w:val="center"/>
+          </w:tcPr>
+          <w:p>
+            <w:pPr>
+              <w:cnfStyle w:val="000000000000" w:firstRow="0" w:lastRow="0" w:firstColumn="0" w:lastColumn="0" w:oddVBand="0" w:evenVBand="0" w:oddHBand="0" w:evenHBand="0" w:firstRowFirstColumn="0" w:firstRowLastColumn="0" w:lastRowFirstColumn="0" w:lastRowLastColumn="0"/>
+              <w:rPr>
+                <w:rtl/>
+              </w:rPr>
+            </w:pPr>
+            <w:r>
+              <w:rPr>
+                <w:rFonts w:hint="cs"/>
+                <w:rtl/>
+              </w:rPr>
+              <w:t>מזהה המוצר (</w:t>
+            </w:r>
+            <w:r>
+              <w:rPr>
+                <w:rFonts w:hint="cs"/>
+              </w:rPr>
+              <w:t>ID</w:t>
+            </w:r>
+            <w:r>
+              <w:rPr>
+                <w:rFonts w:hint="cs"/>
+                <w:rtl/>
+              </w:rPr>
+              <w:t>)</w:t>
+            </w:r>
+          </w:p>
+        </w:tc>
+        <w:tc>
+          <w:tcPr>
+            <w:tcW w:w="1538" w:type="dxa"/>
+            <w:gridSpan w:val="2"/>
+            <w:vMerge w:val="restart"/>
+            <w:vAlign w:val="center"/>
+          </w:tcPr>
+          <w:p>
+            <w:pPr>
+              <w:cnfStyle w:val="000000000000" w:firstRow="0" w:lastRow="0" w:firstColumn="0" w:lastColumn="0" w:oddVBand="0" w:evenVBand="0" w:oddHBand="0" w:evenHBand="0" w:firstRowFirstColumn="0" w:firstRowLastColumn="0" w:lastRowFirstColumn="0" w:lastRowLastColumn="0"/>
+              <w:rPr>
+                <w:rtl/>
+              </w:rPr>
+            </w:pPr>
+            <w:r>
+              <w:rPr>
+                <w:rFonts w:hint="cs"/>
+                <w:rtl/>
+              </w:rPr>
+              <w:t>המוצר נמחק מהחנות.</w:t>
+            </w:r>
+          </w:p>
+        </w:tc>
+        <w:tc>
+          <w:tcPr>
+            <w:tcW w:w="1560" w:type="dxa"/>
+            <w:vAlign w:val="center"/>
+          </w:tcPr>
+          <w:p>
+            <w:pPr>
+              <w:cnfStyle w:val="000000000000" w:firstRow="0" w:lastRow="0" w:firstColumn="0" w:lastColumn="0" w:oddVBand="0" w:evenVBand="0" w:oddHBand="0" w:evenHBand="0" w:firstRowFirstColumn="0" w:firstRowLastColumn="0" w:lastRowFirstColumn="0" w:lastRowLastColumn="0"/>
+              <w:rPr>
+                <w:rtl/>
+              </w:rPr>
+            </w:pPr>
+            <w:r>
+              <w:rPr>
+                <w:rFonts w:hint="cs"/>
+                <w:rtl/>
+              </w:rPr>
+              <w:t>המוצר לא נמחק מהחנות ועדיין מופיע.</w:t>
+            </w:r>
+          </w:p>
+        </w:tc>
+      </w:tr>
+      <w:tr>
+        <w:trPr>
+          <w:trHeight w:val="380"/>
+        </w:trPr>
+        <w:tc>
+          <w:tcPr>
+            <w:cnfStyle w:val="001000000000" w:firstRow="0" w:lastRow="0" w:firstColumn="1" w:lastColumn="0" w:oddVBand="0" w:evenVBand="0" w:oddHBand="0" w:evenHBand="0" w:firstRowFirstColumn="0" w:firstRowLastColumn="0" w:lastRowFirstColumn="0" w:lastRowLastColumn="0"/>
+            <w:tcW w:w="912" w:type="dxa"/>
+            <w:vMerge/>
+            <w:vAlign w:val="center"/>
+          </w:tcPr>
+          <w:p>
+            <w:pPr>
+              <w:rPr>
+                <w:rtl/>
+              </w:rPr>
+            </w:pPr>
+          </w:p>
+        </w:tc>
+        <w:tc>
+          <w:tcPr>
+            <w:tcW w:w="912" w:type="dxa"/>
+            <w:vMerge/>
+            <w:vAlign w:val="center"/>
+          </w:tcPr>
+          <w:p>
+            <w:pPr>
+              <w:cnfStyle w:val="000000000000" w:firstRow="0" w:lastRow="0" w:firstColumn="0" w:lastColumn="0" w:oddVBand="0" w:evenVBand="0" w:oddHBand="0" w:evenHBand="0" w:firstRowFirstColumn="0" w:firstRowLastColumn="0" w:lastRowFirstColumn="0" w:lastRowLastColumn="0"/>
+              <w:rPr>
+                <w:rFonts w:hint="cs"/>
+                <w:b/>
+                <w:bCs/>
+                <w:rtl/>
+              </w:rPr>
+            </w:pPr>
+          </w:p>
+        </w:tc>
+        <w:tc>
+          <w:tcPr>
+            <w:tcW w:w="858" w:type="dxa"/>
+            <w:vMerge/>
+            <w:vAlign w:val="center"/>
+          </w:tcPr>
+          <w:p>
+            <w:pPr>
+              <w:jc w:val="center"/>
+              <w:cnfStyle w:val="000000000000" w:firstRow="0" w:lastRow="0" w:firstColumn="0" w:lastColumn="0" w:oddVBand="0" w:evenVBand="0" w:oddHBand="0" w:evenHBand="0" w:firstRowFirstColumn="0" w:firstRowLastColumn="0" w:lastRowFirstColumn="0" w:lastRowLastColumn="0"/>
+              <w:rPr>
+                <w:rFonts w:hint="cs"/>
+                <w:rtl/>
+              </w:rPr>
+            </w:pPr>
+          </w:p>
+        </w:tc>
+        <w:tc>
+          <w:tcPr>
+            <w:tcW w:w="2071" w:type="dxa"/>
+            <w:vMerge/>
+            <w:vAlign w:val="center"/>
+          </w:tcPr>
+          <w:p>
+            <w:pPr>
+              <w:cnfStyle w:val="000000000000" w:firstRow="0" w:lastRow="0" w:firstColumn="0" w:lastColumn="0" w:oddVBand="0" w:evenVBand="0" w:oddHBand="0" w:evenHBand="0" w:firstRowFirstColumn="0" w:firstRowLastColumn="0" w:lastRowFirstColumn="0" w:lastRowLastColumn="0"/>
+              <w:rPr>
+                <w:rFonts w:hint="cs"/>
+                <w:rtl/>
+              </w:rPr>
+            </w:pPr>
+          </w:p>
+        </w:tc>
+        <w:tc>
+          <w:tcPr>
+            <w:tcW w:w="2070" w:type="dxa"/>
+            <w:vMerge/>
+            <w:vAlign w:val="center"/>
+          </w:tcPr>
+          <w:p>
+            <w:pPr>
+              <w:cnfStyle w:val="000000000000" w:firstRow="0" w:lastRow="0" w:firstColumn="0" w:lastColumn="0" w:oddVBand="0" w:evenVBand="0" w:oddHBand="0" w:evenHBand="0" w:firstRowFirstColumn="0" w:firstRowLastColumn="0" w:lastRowFirstColumn="0" w:lastRowLastColumn="0"/>
+              <w:rPr>
+                <w:rFonts w:hint="cs"/>
+                <w:rtl/>
+              </w:rPr>
+            </w:pPr>
+          </w:p>
+        </w:tc>
+        <w:tc>
+          <w:tcPr>
+            <w:tcW w:w="1538" w:type="dxa"/>
+            <w:gridSpan w:val="2"/>
+            <w:vMerge/>
+            <w:vAlign w:val="center"/>
+          </w:tcPr>
+          <w:p>
+            <w:pPr>
+              <w:cnfStyle w:val="000000000000" w:firstRow="0" w:lastRow="0" w:firstColumn="0" w:lastColumn="0" w:oddVBand="0" w:evenVBand="0" w:oddHBand="0" w:evenHBand="0" w:firstRowFirstColumn="0" w:firstRowLastColumn="0" w:lastRowFirstColumn="0" w:lastRowLastColumn="0"/>
+              <w:rPr>
+                <w:rFonts w:hint="cs"/>
+                <w:rtl/>
+              </w:rPr>
+            </w:pPr>
+          </w:p>
+        </w:tc>
+        <w:tc>
+          <w:tcPr>
+            <w:tcW w:w="1560" w:type="dxa"/>
+            <w:vAlign w:val="center"/>
+          </w:tcPr>
+          <w:p>
+            <w:pPr>
+              <w:cnfStyle w:val="000000000000" w:firstRow="0" w:lastRow="0" w:firstColumn="0" w:lastColumn="0" w:oddVBand="0" w:evenVBand="0" w:oddHBand="0" w:evenHBand="0" w:firstRowFirstColumn="0" w:firstRowLastColumn="0" w:lastRowFirstColumn="0" w:lastRowLastColumn="0"/>
+              <w:rPr>
+                <w:rFonts w:hint="cs"/>
+                <w:rtl/>
+              </w:rPr>
+            </w:pPr>
+            <w:r>
+              <w:rPr>
+                <w:rFonts w:hint="cs"/>
+                <w:rtl/>
+              </w:rPr>
+              <w:t>המזהה לא קיים.</w:t>
             </w:r>
           </w:p>
         </w:tc>
@@ -4514,7 +4809,7 @@
                 <w:bCs/>
                 <w:rtl/>
               </w:rPr>
-              <w:t>מחיקת מוצר</w:t>
+              <w:t>שינוי פרטי מוצר</w:t>
             </w:r>
           </w:p>
         </w:tc>
@@ -4528,7 +4823,6 @@
               <w:jc w:val="center"/>
               <w:cnfStyle w:val="000000000000" w:firstRow="0" w:lastRow="0" w:firstColumn="0" w:lastColumn="0" w:oddVBand="0" w:evenVBand="0" w:oddHBand="0" w:evenHBand="0" w:firstRowFirstColumn="0" w:firstRowLastColumn="0" w:lastRowFirstColumn="0" w:lastRowLastColumn="0"/>
               <w:rPr>
-                <w:rFonts w:hint="cs"/>
                 <w:rtl/>
               </w:rPr>
             </w:pPr>
@@ -4558,7 +4852,7 @@
                 <w:rFonts w:hint="cs"/>
                 <w:rtl/>
               </w:rPr>
-              <w:t>המשתמש מוחק מוצר מהחנות</w:t>
+              <w:t>המשתמש עורך את פרטי המוצר</w:t>
             </w:r>
           </w:p>
         </w:tc>
@@ -4579,20 +4873,7 @@
                 <w:rFonts w:hint="cs"/>
                 <w:rtl/>
               </w:rPr>
-              <w:t>מזהה המוצר (</w:t>
-            </w:r>
-            <w:r>
-              <w:rPr>
-                <w:rFonts w:hint="cs"/>
-              </w:rPr>
-              <w:t>ID</w:t>
-            </w:r>
-            <w:r>
-              <w:rPr>
-                <w:rFonts w:hint="cs"/>
-                <w:rtl/>
-              </w:rPr>
-              <w:t>)</w:t>
+              <w:t>המידע שצריך לשנות</w:t>
             </w:r>
           </w:p>
         </w:tc>
@@ -4614,7 +4895,7 @@
                 <w:rFonts w:hint="cs"/>
                 <w:rtl/>
               </w:rPr>
-              <w:t>המוצר נמחק מהחנות.</w:t>
+              <w:t>פרטי המוצר שונו בהצלחה.</w:t>
             </w:r>
           </w:p>
         </w:tc>
@@ -4635,7 +4916,7 @@
                 <w:rFonts w:hint="cs"/>
                 <w:rtl/>
               </w:rPr>
-              <w:t>המוצר לא נמחק מהחנות ועדיין מופיע.</w:t>
+              <w:t>פרטי המוצר לא שונו.</w:t>
             </w:r>
           </w:p>
         </w:tc>
@@ -4647,40 +4928,22 @@
         <w:tc>
           <w:tcPr>
             <w:cnfStyle w:val="001000000000" w:firstRow="0" w:lastRow="0" w:firstColumn="1" w:lastColumn="0" w:oddVBand="0" w:evenVBand="0" w:oddHBand="0" w:evenHBand="0" w:firstRowFirstColumn="0" w:firstRowLastColumn="0" w:lastRowFirstColumn="0" w:lastRowLastColumn="0"/>
-            <w:tcW w:w="912" w:type="dxa"/>
-            <w:vMerge/>
-            <w:vAlign w:val="center"/>
-          </w:tcPr>
-          <w:p>
-            <w:pPr>
-              <w:rPr>
-                <w:rtl/>
-              </w:rPr>
-            </w:pPr>
-          </w:p>
-        </w:tc>
-        <w:tc>
-          <w:tcPr>
-            <w:tcW w:w="912" w:type="dxa"/>
-            <w:vAlign w:val="center"/>
-          </w:tcPr>
-          <w:p>
-            <w:pPr>
-              <w:cnfStyle w:val="000000000000" w:firstRow="0" w:lastRow="0" w:firstColumn="0" w:lastColumn="0" w:oddVBand="0" w:evenVBand="0" w:oddHBand="0" w:evenHBand="0" w:firstRowFirstColumn="0" w:firstRowLastColumn="0" w:lastRowFirstColumn="0" w:lastRowLastColumn="0"/>
-              <w:rPr>
-                <w:b/>
-                <w:bCs/>
-                <w:rtl/>
-              </w:rPr>
-            </w:pPr>
-            <w:r>
-              <w:rPr>
-                <w:rFonts w:hint="cs"/>
-                <w:b/>
-                <w:bCs/>
-                <w:rtl/>
-              </w:rPr>
-              <w:t>שינוי פרטי מוצר</w:t>
+            <w:tcW w:w="1824" w:type="dxa"/>
+            <w:gridSpan w:val="2"/>
+            <w:vAlign w:val="center"/>
+          </w:tcPr>
+          <w:p>
+            <w:pPr>
+              <w:rPr>
+                <w:rtl/>
+              </w:rPr>
+            </w:pPr>
+            <w:r>
+              <w:rPr>
+                <w:rFonts w:hint="cs"/>
+                <w:rtl/>
+              </w:rPr>
+              <w:t>שינוי מדיניות קניה והנחה של חנות</w:t>
             </w:r>
           </w:p>
         </w:tc>
@@ -4694,16 +4957,15 @@
               <w:jc w:val="center"/>
               <w:cnfStyle w:val="000000000000" w:firstRow="0" w:lastRow="0" w:firstColumn="0" w:lastColumn="0" w:oddVBand="0" w:evenVBand="0" w:oddHBand="0" w:evenHBand="0" w:firstRowFirstColumn="0" w:firstRowLastColumn="0" w:lastRowFirstColumn="0" w:lastRowLastColumn="0"/>
               <w:rPr>
-                <w:rFonts w:hint="cs"/>
-                <w:rtl/>
-              </w:rPr>
-            </w:pPr>
-            <w:r>
-              <w:rPr>
-                <w:rFonts w:hint="cs"/>
-                <w:rtl/>
-              </w:rPr>
-              <w:t>2.4.1</w:t>
+                <w:rtl/>
+              </w:rPr>
+            </w:pPr>
+            <w:r>
+              <w:rPr>
+                <w:rFonts w:hint="cs"/>
+                <w:rtl/>
+              </w:rPr>
+              <w:t>2.4.2</w:t>
             </w:r>
           </w:p>
         </w:tc>
@@ -4724,7 +4986,7 @@
                 <w:rFonts w:hint="cs"/>
                 <w:rtl/>
               </w:rPr>
-              <w:t>המשתמש עורך את פרטי המוצר</w:t>
+              <w:t>המשתמש משנה את מדיניות הקניה וההנחה של החנות</w:t>
             </w:r>
           </w:p>
         </w:tc>
@@ -4745,7 +5007,7 @@
                 <w:rFonts w:hint="cs"/>
                 <w:rtl/>
               </w:rPr>
-              <w:t>המידע שצריך לשנות</w:t>
+              <w:t>פרטי המדיניות</w:t>
             </w:r>
           </w:p>
         </w:tc>
@@ -4767,7 +5029,7 @@
                 <w:rFonts w:hint="cs"/>
                 <w:rtl/>
               </w:rPr>
-              <w:t>פרטי המוצר שונו בהצלחה.</w:t>
+              <w:t>המדיניות שונתה בהצלחה.</w:t>
             </w:r>
           </w:p>
         </w:tc>
@@ -4788,7 +5050,595 @@
                 <w:rFonts w:hint="cs"/>
                 <w:rtl/>
               </w:rPr>
-              <w:t>פרטי המוצר לא שונו.</w:t>
+              <w:t>שינוי המדיניות נכשל ולא עודכן.</w:t>
+            </w:r>
+          </w:p>
+        </w:tc>
+      </w:tr>
+      <w:tr>
+        <w:trPr>
+          <w:trHeight w:val="443"/>
+        </w:trPr>
+        <w:tc>
+          <w:tcPr>
+            <w:cnfStyle w:val="001000000000" w:firstRow="0" w:lastRow="0" w:firstColumn="1" w:lastColumn="0" w:oddVBand="0" w:evenVBand="0" w:oddHBand="0" w:evenHBand="0" w:firstRowFirstColumn="0" w:firstRowLastColumn="0" w:lastRowFirstColumn="0" w:lastRowLastColumn="0"/>
+            <w:tcW w:w="1824" w:type="dxa"/>
+            <w:gridSpan w:val="2"/>
+            <w:vMerge w:val="restart"/>
+            <w:vAlign w:val="center"/>
+          </w:tcPr>
+          <w:p>
+            <w:pPr>
+              <w:rPr>
+                <w:rtl/>
+              </w:rPr>
+            </w:pPr>
+            <w:r>
+              <w:rPr>
+                <w:rFonts w:hint="cs"/>
+                <w:rtl/>
+              </w:rPr>
+              <w:t>מינוי בעל חנות</w:t>
+            </w:r>
+          </w:p>
+        </w:tc>
+        <w:tc>
+          <w:tcPr>
+            <w:tcW w:w="858" w:type="dxa"/>
+            <w:vMerge w:val="restart"/>
+            <w:vAlign w:val="center"/>
+          </w:tcPr>
+          <w:p>
+            <w:pPr>
+              <w:jc w:val="center"/>
+              <w:cnfStyle w:val="000000000000" w:firstRow="0" w:lastRow="0" w:firstColumn="0" w:lastColumn="0" w:oddVBand="0" w:evenVBand="0" w:oddHBand="0" w:evenHBand="0" w:firstRowFirstColumn="0" w:firstRowLastColumn="0" w:lastRowFirstColumn="0" w:lastRowLastColumn="0"/>
+              <w:rPr>
+                <w:rtl/>
+              </w:rPr>
+            </w:pPr>
+            <w:r>
+              <w:rPr>
+                <w:rFonts w:hint="cs"/>
+                <w:rtl/>
+              </w:rPr>
+              <w:t>2.4.4</w:t>
+            </w:r>
+          </w:p>
+        </w:tc>
+        <w:tc>
+          <w:tcPr>
+            <w:tcW w:w="2071" w:type="dxa"/>
+            <w:vMerge w:val="restart"/>
+            <w:vAlign w:val="center"/>
+          </w:tcPr>
+          <w:p>
+            <w:pPr>
+              <w:cnfStyle w:val="000000000000" w:firstRow="0" w:lastRow="0" w:firstColumn="0" w:lastColumn="0" w:oddVBand="0" w:evenVBand="0" w:oddHBand="0" w:evenHBand="0" w:firstRowFirstColumn="0" w:firstRowLastColumn="0" w:lastRowFirstColumn="0" w:lastRowLastColumn="0"/>
+              <w:rPr>
+                <w:rtl/>
+              </w:rPr>
+            </w:pPr>
+            <w:r>
+              <w:rPr>
+                <w:rFonts w:hint="cs"/>
+                <w:rtl/>
+              </w:rPr>
+              <w:t>מינוי של משתמש (שאיננו בעל החנות) להיות בעל חנות</w:t>
+            </w:r>
+          </w:p>
+        </w:tc>
+        <w:tc>
+          <w:tcPr>
+            <w:tcW w:w="2070" w:type="dxa"/>
+            <w:vMerge w:val="restart"/>
+            <w:vAlign w:val="center"/>
+          </w:tcPr>
+          <w:p>
+            <w:pPr>
+              <w:cnfStyle w:val="000000000000" w:firstRow="0" w:lastRow="0" w:firstColumn="0" w:lastColumn="0" w:oddVBand="0" w:evenVBand="0" w:oddHBand="0" w:evenHBand="0" w:firstRowFirstColumn="0" w:firstRowLastColumn="0" w:lastRowFirstColumn="0" w:lastRowLastColumn="0"/>
+              <w:rPr>
+                <w:rtl/>
+              </w:rPr>
+            </w:pPr>
+          </w:p>
+        </w:tc>
+        <w:tc>
+          <w:tcPr>
+            <w:tcW w:w="1538" w:type="dxa"/>
+            <w:gridSpan w:val="2"/>
+            <w:vMerge w:val="restart"/>
+            <w:vAlign w:val="center"/>
+          </w:tcPr>
+          <w:p>
+            <w:pPr>
+              <w:cnfStyle w:val="000000000000" w:firstRow="0" w:lastRow="0" w:firstColumn="0" w:lastColumn="0" w:oddVBand="0" w:evenVBand="0" w:oddHBand="0" w:evenHBand="0" w:firstRowFirstColumn="0" w:firstRowLastColumn="0" w:lastRowFirstColumn="0" w:lastRowLastColumn="0"/>
+              <w:rPr>
+                <w:rtl/>
+              </w:rPr>
+            </w:pPr>
+            <w:r>
+              <w:rPr>
+                <w:rFonts w:hint="cs"/>
+                <w:rtl/>
+              </w:rPr>
+              <w:t>המשתמש נשמר בתור בעל חנות וקיבל את ההרשאות של בעל חנות.</w:t>
+            </w:r>
+          </w:p>
+        </w:tc>
+        <w:tc>
+          <w:tcPr>
+            <w:tcW w:w="1560" w:type="dxa"/>
+            <w:vAlign w:val="center"/>
+          </w:tcPr>
+          <w:p>
+            <w:pPr>
+              <w:cnfStyle w:val="000000000000" w:firstRow="0" w:lastRow="0" w:firstColumn="0" w:lastColumn="0" w:oddVBand="0" w:evenVBand="0" w:oddHBand="0" w:evenHBand="0" w:firstRowFirstColumn="0" w:firstRowLastColumn="0" w:lastRowFirstColumn="0" w:lastRowLastColumn="0"/>
+              <w:rPr>
+                <w:rtl/>
+              </w:rPr>
+            </w:pPr>
+            <w:r>
+              <w:rPr>
+                <w:rFonts w:hint="cs"/>
+                <w:rtl/>
+              </w:rPr>
+              <w:t>המשתמש לא נשמר בתור בעל חנות</w:t>
+            </w:r>
+          </w:p>
+        </w:tc>
+      </w:tr>
+      <w:tr>
+        <w:trPr>
+          <w:trHeight w:val="442"/>
+        </w:trPr>
+        <w:tc>
+          <w:tcPr>
+            <w:cnfStyle w:val="001000000000" w:firstRow="0" w:lastRow="0" w:firstColumn="1" w:lastColumn="0" w:oddVBand="0" w:evenVBand="0" w:oddHBand="0" w:evenHBand="0" w:firstRowFirstColumn="0" w:firstRowLastColumn="0" w:lastRowFirstColumn="0" w:lastRowLastColumn="0"/>
+            <w:tcW w:w="1824" w:type="dxa"/>
+            <w:gridSpan w:val="2"/>
+            <w:vMerge/>
+            <w:shd w:val="clear" w:color="auto" w:fill="EDEDED" w:themeFill="accent3" w:themeFillTint="33"/>
+            <w:vAlign w:val="center"/>
+          </w:tcPr>
+          <w:p>
+            <w:pPr>
+              <w:rPr>
+                <w:rtl/>
+              </w:rPr>
+            </w:pPr>
+          </w:p>
+        </w:tc>
+        <w:tc>
+          <w:tcPr>
+            <w:tcW w:w="858" w:type="dxa"/>
+            <w:vMerge/>
+            <w:shd w:val="clear" w:color="auto" w:fill="EDEDED" w:themeFill="accent3" w:themeFillTint="33"/>
+            <w:vAlign w:val="center"/>
+          </w:tcPr>
+          <w:p>
+            <w:pPr>
+              <w:jc w:val="center"/>
+              <w:cnfStyle w:val="000000000000" w:firstRow="0" w:lastRow="0" w:firstColumn="0" w:lastColumn="0" w:oddVBand="0" w:evenVBand="0" w:oddHBand="0" w:evenHBand="0" w:firstRowFirstColumn="0" w:firstRowLastColumn="0" w:lastRowFirstColumn="0" w:lastRowLastColumn="0"/>
+              <w:rPr>
+                <w:rtl/>
+              </w:rPr>
+            </w:pPr>
+          </w:p>
+        </w:tc>
+        <w:tc>
+          <w:tcPr>
+            <w:tcW w:w="2071" w:type="dxa"/>
+            <w:vMerge/>
+            <w:shd w:val="clear" w:color="auto" w:fill="EDEDED" w:themeFill="accent3" w:themeFillTint="33"/>
+            <w:vAlign w:val="center"/>
+          </w:tcPr>
+          <w:p>
+            <w:pPr>
+              <w:cnfStyle w:val="000000000000" w:firstRow="0" w:lastRow="0" w:firstColumn="0" w:lastColumn="0" w:oddVBand="0" w:evenVBand="0" w:oddHBand="0" w:evenHBand="0" w:firstRowFirstColumn="0" w:firstRowLastColumn="0" w:lastRowFirstColumn="0" w:lastRowLastColumn="0"/>
+              <w:rPr>
+                <w:rtl/>
+              </w:rPr>
+            </w:pPr>
+          </w:p>
+        </w:tc>
+        <w:tc>
+          <w:tcPr>
+            <w:tcW w:w="2070" w:type="dxa"/>
+            <w:vMerge/>
+            <w:shd w:val="clear" w:color="auto" w:fill="EDEDED" w:themeFill="accent3" w:themeFillTint="33"/>
+            <w:vAlign w:val="center"/>
+          </w:tcPr>
+          <w:p>
+            <w:pPr>
+              <w:cnfStyle w:val="000000000000" w:firstRow="0" w:lastRow="0" w:firstColumn="0" w:lastColumn="0" w:oddVBand="0" w:evenVBand="0" w:oddHBand="0" w:evenHBand="0" w:firstRowFirstColumn="0" w:firstRowLastColumn="0" w:lastRowFirstColumn="0" w:lastRowLastColumn="0"/>
+              <w:rPr>
+                <w:rtl/>
+              </w:rPr>
+            </w:pPr>
+          </w:p>
+        </w:tc>
+        <w:tc>
+          <w:tcPr>
+            <w:tcW w:w="1538" w:type="dxa"/>
+            <w:gridSpan w:val="2"/>
+            <w:vMerge/>
+            <w:shd w:val="clear" w:color="auto" w:fill="EDEDED" w:themeFill="accent3" w:themeFillTint="33"/>
+            <w:vAlign w:val="center"/>
+          </w:tcPr>
+          <w:p>
+            <w:pPr>
+              <w:cnfStyle w:val="000000000000" w:firstRow="0" w:lastRow="0" w:firstColumn="0" w:lastColumn="0" w:oddVBand="0" w:evenVBand="0" w:oddHBand="0" w:evenHBand="0" w:firstRowFirstColumn="0" w:firstRowLastColumn="0" w:lastRowFirstColumn="0" w:lastRowLastColumn="0"/>
+              <w:rPr>
+                <w:rtl/>
+              </w:rPr>
+            </w:pPr>
+          </w:p>
+        </w:tc>
+        <w:tc>
+          <w:tcPr>
+            <w:tcW w:w="1560" w:type="dxa"/>
+            <w:shd w:val="clear" w:color="auto" w:fill="auto"/>
+            <w:vAlign w:val="center"/>
+          </w:tcPr>
+          <w:p>
+            <w:pPr>
+              <w:cnfStyle w:val="000000000000" w:firstRow="0" w:lastRow="0" w:firstColumn="0" w:lastColumn="0" w:oddVBand="0" w:evenVBand="0" w:oddHBand="0" w:evenHBand="0" w:firstRowFirstColumn="0" w:firstRowLastColumn="0" w:lastRowFirstColumn="0" w:lastRowLastColumn="0"/>
+              <w:rPr>
+                <w:rtl/>
+              </w:rPr>
+            </w:pPr>
+            <w:r>
+              <w:rPr>
+                <w:rFonts w:hint="cs"/>
+                <w:rtl/>
+              </w:rPr>
+              <w:t>המשתמש כבר בעל החנות</w:t>
+            </w:r>
+          </w:p>
+        </w:tc>
+      </w:tr>
+      <w:tr>
+        <w:trPr>
+          <w:trHeight w:val="885"/>
+        </w:trPr>
+        <w:tc>
+          <w:tcPr>
+            <w:cnfStyle w:val="001000000000" w:firstRow="0" w:lastRow="0" w:firstColumn="1" w:lastColumn="0" w:oddVBand="0" w:evenVBand="0" w:oddHBand="0" w:evenHBand="0" w:firstRowFirstColumn="0" w:firstRowLastColumn="0" w:lastRowFirstColumn="0" w:lastRowLastColumn="0"/>
+            <w:tcW w:w="1824" w:type="dxa"/>
+            <w:gridSpan w:val="2"/>
+            <w:vMerge/>
+            <w:shd w:val="clear" w:color="auto" w:fill="EDEDED" w:themeFill="accent3" w:themeFillTint="33"/>
+            <w:vAlign w:val="center"/>
+          </w:tcPr>
+          <w:p>
+            <w:pPr>
+              <w:rPr>
+                <w:rtl/>
+              </w:rPr>
+            </w:pPr>
+          </w:p>
+        </w:tc>
+        <w:tc>
+          <w:tcPr>
+            <w:tcW w:w="858" w:type="dxa"/>
+            <w:vMerge/>
+            <w:shd w:val="clear" w:color="auto" w:fill="EDEDED" w:themeFill="accent3" w:themeFillTint="33"/>
+            <w:vAlign w:val="center"/>
+          </w:tcPr>
+          <w:p>
+            <w:pPr>
+              <w:jc w:val="center"/>
+              <w:cnfStyle w:val="000000000000" w:firstRow="0" w:lastRow="0" w:firstColumn="0" w:lastColumn="0" w:oddVBand="0" w:evenVBand="0" w:oddHBand="0" w:evenHBand="0" w:firstRowFirstColumn="0" w:firstRowLastColumn="0" w:lastRowFirstColumn="0" w:lastRowLastColumn="0"/>
+              <w:rPr>
+                <w:rtl/>
+              </w:rPr>
+            </w:pPr>
+          </w:p>
+        </w:tc>
+        <w:tc>
+          <w:tcPr>
+            <w:tcW w:w="2071" w:type="dxa"/>
+            <w:vMerge/>
+            <w:shd w:val="clear" w:color="auto" w:fill="EDEDED" w:themeFill="accent3" w:themeFillTint="33"/>
+            <w:vAlign w:val="center"/>
+          </w:tcPr>
+          <w:p>
+            <w:pPr>
+              <w:cnfStyle w:val="000000000000" w:firstRow="0" w:lastRow="0" w:firstColumn="0" w:lastColumn="0" w:oddVBand="0" w:evenVBand="0" w:oddHBand="0" w:evenHBand="0" w:firstRowFirstColumn="0" w:firstRowLastColumn="0" w:lastRowFirstColumn="0" w:lastRowLastColumn="0"/>
+              <w:rPr>
+                <w:rtl/>
+              </w:rPr>
+            </w:pPr>
+          </w:p>
+        </w:tc>
+        <w:tc>
+          <w:tcPr>
+            <w:tcW w:w="2070" w:type="dxa"/>
+            <w:vMerge/>
+            <w:shd w:val="clear" w:color="auto" w:fill="EDEDED" w:themeFill="accent3" w:themeFillTint="33"/>
+            <w:vAlign w:val="center"/>
+          </w:tcPr>
+          <w:p>
+            <w:pPr>
+              <w:cnfStyle w:val="000000000000" w:firstRow="0" w:lastRow="0" w:firstColumn="0" w:lastColumn="0" w:oddVBand="0" w:evenVBand="0" w:oddHBand="0" w:evenHBand="0" w:firstRowFirstColumn="0" w:firstRowLastColumn="0" w:lastRowFirstColumn="0" w:lastRowLastColumn="0"/>
+              <w:rPr>
+                <w:rtl/>
+              </w:rPr>
+            </w:pPr>
+          </w:p>
+        </w:tc>
+        <w:tc>
+          <w:tcPr>
+            <w:tcW w:w="1538" w:type="dxa"/>
+            <w:gridSpan w:val="2"/>
+            <w:vMerge/>
+            <w:shd w:val="clear" w:color="auto" w:fill="EDEDED" w:themeFill="accent3" w:themeFillTint="33"/>
+            <w:vAlign w:val="center"/>
+          </w:tcPr>
+          <w:p>
+            <w:pPr>
+              <w:cnfStyle w:val="000000000000" w:firstRow="0" w:lastRow="0" w:firstColumn="0" w:lastColumn="0" w:oddVBand="0" w:evenVBand="0" w:oddHBand="0" w:evenHBand="0" w:firstRowFirstColumn="0" w:firstRowLastColumn="0" w:lastRowFirstColumn="0" w:lastRowLastColumn="0"/>
+              <w:rPr>
+                <w:rtl/>
+              </w:rPr>
+            </w:pPr>
+          </w:p>
+        </w:tc>
+        <w:tc>
+          <w:tcPr>
+            <w:tcW w:w="1560" w:type="dxa"/>
+            <w:shd w:val="clear" w:color="auto" w:fill="auto"/>
+            <w:vAlign w:val="center"/>
+          </w:tcPr>
+          <w:p>
+            <w:pPr>
+              <w:cnfStyle w:val="000000000000" w:firstRow="0" w:lastRow="0" w:firstColumn="0" w:lastColumn="0" w:oddVBand="0" w:evenVBand="0" w:oddHBand="0" w:evenHBand="0" w:firstRowFirstColumn="0" w:firstRowLastColumn="0" w:lastRowFirstColumn="0" w:lastRowLastColumn="0"/>
+              <w:rPr>
+                <w:rtl/>
+              </w:rPr>
+            </w:pPr>
+            <w:r>
+              <w:rPr>
+                <w:rFonts w:hint="cs"/>
+                <w:rtl/>
+              </w:rPr>
+              <w:t>המשתמש נשמר בתור בעל חנות אך לא קיבל הרשאות של בעל חנות</w:t>
+            </w:r>
+          </w:p>
+        </w:tc>
+      </w:tr>
+      <w:tr>
+        <w:trPr>
+          <w:trHeight w:val="1013"/>
+        </w:trPr>
+        <w:tc>
+          <w:tcPr>
+            <w:cnfStyle w:val="001000000000" w:firstRow="0" w:lastRow="0" w:firstColumn="1" w:lastColumn="0" w:oddVBand="0" w:evenVBand="0" w:oddHBand="0" w:evenHBand="0" w:firstRowFirstColumn="0" w:firstRowLastColumn="0" w:lastRowFirstColumn="0" w:lastRowLastColumn="0"/>
+            <w:tcW w:w="1824" w:type="dxa"/>
+            <w:gridSpan w:val="2"/>
+            <w:vMerge w:val="restart"/>
+            <w:vAlign w:val="center"/>
+          </w:tcPr>
+          <w:p>
+            <w:pPr>
+              <w:rPr>
+                <w:rtl/>
+              </w:rPr>
+            </w:pPr>
+            <w:r>
+              <w:rPr>
+                <w:rFonts w:hint="cs"/>
+                <w:rtl/>
+              </w:rPr>
+              <w:t>מינוי מנהל חנות</w:t>
+            </w:r>
+          </w:p>
+        </w:tc>
+        <w:tc>
+          <w:tcPr>
+            <w:tcW w:w="858" w:type="dxa"/>
+            <w:vMerge w:val="restart"/>
+            <w:vAlign w:val="center"/>
+          </w:tcPr>
+          <w:p>
+            <w:pPr>
+              <w:jc w:val="center"/>
+              <w:cnfStyle w:val="000000000000" w:firstRow="0" w:lastRow="0" w:firstColumn="0" w:lastColumn="0" w:oddVBand="0" w:evenVBand="0" w:oddHBand="0" w:evenHBand="0" w:firstRowFirstColumn="0" w:firstRowLastColumn="0" w:lastRowFirstColumn="0" w:lastRowLastColumn="0"/>
+              <w:rPr>
+                <w:rtl/>
+              </w:rPr>
+            </w:pPr>
+            <w:r>
+              <w:rPr>
+                <w:rFonts w:hint="cs"/>
+                <w:rtl/>
+              </w:rPr>
+              <w:t>2.4.6</w:t>
+            </w:r>
+          </w:p>
+        </w:tc>
+        <w:tc>
+          <w:tcPr>
+            <w:tcW w:w="2071" w:type="dxa"/>
+            <w:vMerge w:val="restart"/>
+            <w:vAlign w:val="center"/>
+          </w:tcPr>
+          <w:p>
+            <w:pPr>
+              <w:cnfStyle w:val="000000000000" w:firstRow="0" w:lastRow="0" w:firstColumn="0" w:lastColumn="0" w:oddVBand="0" w:evenVBand="0" w:oddHBand="0" w:evenHBand="0" w:firstRowFirstColumn="0" w:firstRowLastColumn="0" w:lastRowFirstColumn="0" w:lastRowLastColumn="0"/>
+              <w:rPr>
+                <w:rtl/>
+              </w:rPr>
+            </w:pPr>
+            <w:r>
+              <w:rPr>
+                <w:rFonts w:hint="cs"/>
+                <w:rtl/>
+              </w:rPr>
+              <w:t>מינוי של משתמש (שאיננו מנהל החנות) להיות מנהל חנות</w:t>
+            </w:r>
+          </w:p>
+        </w:tc>
+        <w:tc>
+          <w:tcPr>
+            <w:tcW w:w="2070" w:type="dxa"/>
+            <w:vMerge w:val="restart"/>
+            <w:vAlign w:val="center"/>
+          </w:tcPr>
+          <w:p>
+            <w:pPr>
+              <w:cnfStyle w:val="000000000000" w:firstRow="0" w:lastRow="0" w:firstColumn="0" w:lastColumn="0" w:oddVBand="0" w:evenVBand="0" w:oddHBand="0" w:evenHBand="0" w:firstRowFirstColumn="0" w:firstRowLastColumn="0" w:lastRowFirstColumn="0" w:lastRowLastColumn="0"/>
+              <w:rPr>
+                <w:rtl/>
+              </w:rPr>
+            </w:pPr>
+          </w:p>
+        </w:tc>
+        <w:tc>
+          <w:tcPr>
+            <w:tcW w:w="1538" w:type="dxa"/>
+            <w:gridSpan w:val="2"/>
+            <w:vMerge w:val="restart"/>
+            <w:vAlign w:val="center"/>
+          </w:tcPr>
+          <w:p>
+            <w:pPr>
+              <w:cnfStyle w:val="000000000000" w:firstRow="0" w:lastRow="0" w:firstColumn="0" w:lastColumn="0" w:oddVBand="0" w:evenVBand="0" w:oddHBand="0" w:evenHBand="0" w:firstRowFirstColumn="0" w:firstRowLastColumn="0" w:lastRowFirstColumn="0" w:lastRowLastColumn="0"/>
+              <w:rPr>
+                <w:rtl/>
+              </w:rPr>
+            </w:pPr>
+            <w:r>
+              <w:rPr>
+                <w:rFonts w:hint="cs"/>
+                <w:rtl/>
+              </w:rPr>
+              <w:t>המשתמש נשמר בתור מנהל חנות וקיבל את ההרשאות של מנהל חנות.</w:t>
+            </w:r>
+          </w:p>
+        </w:tc>
+        <w:tc>
+          <w:tcPr>
+            <w:tcW w:w="1560" w:type="dxa"/>
+            <w:vAlign w:val="center"/>
+          </w:tcPr>
+          <w:p>
+            <w:pPr>
+              <w:cnfStyle w:val="000000000000" w:firstRow="0" w:lastRow="0" w:firstColumn="0" w:lastColumn="0" w:oddVBand="0" w:evenVBand="0" w:oddHBand="0" w:evenHBand="0" w:firstRowFirstColumn="0" w:firstRowLastColumn="0" w:lastRowFirstColumn="0" w:lastRowLastColumn="0"/>
+              <w:rPr>
+                <w:rtl/>
+              </w:rPr>
+            </w:pPr>
+            <w:r>
+              <w:rPr>
+                <w:rFonts w:hint="cs"/>
+                <w:rtl/>
+              </w:rPr>
+              <w:t>המשתמש לא נשמר בתור מנהל חנות</w:t>
+            </w:r>
+          </w:p>
+        </w:tc>
+      </w:tr>
+      <w:tr>
+        <w:trPr>
+          <w:trHeight w:val="1012"/>
+        </w:trPr>
+        <w:tc>
+          <w:tcPr>
+            <w:cnfStyle w:val="001000000000" w:firstRow="0" w:lastRow="0" w:firstColumn="1" w:lastColumn="0" w:oddVBand="0" w:evenVBand="0" w:oddHBand="0" w:evenHBand="0" w:firstRowFirstColumn="0" w:firstRowLastColumn="0" w:lastRowFirstColumn="0" w:lastRowLastColumn="0"/>
+            <w:tcW w:w="1824" w:type="dxa"/>
+            <w:gridSpan w:val="2"/>
+            <w:vMerge/>
+            <w:vAlign w:val="center"/>
+          </w:tcPr>
+          <w:p>
+            <w:pPr>
+              <w:rPr>
+                <w:rtl/>
+              </w:rPr>
+            </w:pPr>
+          </w:p>
+        </w:tc>
+        <w:tc>
+          <w:tcPr>
+            <w:tcW w:w="858" w:type="dxa"/>
+            <w:vMerge/>
+            <w:vAlign w:val="center"/>
+          </w:tcPr>
+          <w:p>
+            <w:pPr>
+              <w:jc w:val="center"/>
+              <w:cnfStyle w:val="000000000000" w:firstRow="0" w:lastRow="0" w:firstColumn="0" w:lastColumn="0" w:oddVBand="0" w:evenVBand="0" w:oddHBand="0" w:evenHBand="0" w:firstRowFirstColumn="0" w:firstRowLastColumn="0" w:lastRowFirstColumn="0" w:lastRowLastColumn="0"/>
+              <w:rPr>
+                <w:rtl/>
+              </w:rPr>
+            </w:pPr>
+          </w:p>
+        </w:tc>
+        <w:tc>
+          <w:tcPr>
+            <w:tcW w:w="2071" w:type="dxa"/>
+            <w:vMerge/>
+            <w:vAlign w:val="center"/>
+          </w:tcPr>
+          <w:p>
+            <w:pPr>
+              <w:cnfStyle w:val="000000000000" w:firstRow="0" w:lastRow="0" w:firstColumn="0" w:lastColumn="0" w:oddVBand="0" w:evenVBand="0" w:oddHBand="0" w:evenHBand="0" w:firstRowFirstColumn="0" w:firstRowLastColumn="0" w:lastRowFirstColumn="0" w:lastRowLastColumn="0"/>
+              <w:rPr>
+                <w:rtl/>
+              </w:rPr>
+            </w:pPr>
+          </w:p>
+        </w:tc>
+        <w:tc>
+          <w:tcPr>
+            <w:tcW w:w="2070" w:type="dxa"/>
+            <w:vMerge/>
+            <w:vAlign w:val="center"/>
+          </w:tcPr>
+          <w:p>
+            <w:pPr>
+              <w:cnfStyle w:val="000000000000" w:firstRow="0" w:lastRow="0" w:firstColumn="0" w:lastColumn="0" w:oddVBand="0" w:evenVBand="0" w:oddHBand="0" w:evenHBand="0" w:firstRowFirstColumn="0" w:firstRowLastColumn="0" w:lastRowFirstColumn="0" w:lastRowLastColumn="0"/>
+              <w:rPr>
+                <w:rtl/>
+              </w:rPr>
+            </w:pPr>
+          </w:p>
+        </w:tc>
+        <w:tc>
+          <w:tcPr>
+            <w:tcW w:w="1538" w:type="dxa"/>
+            <w:gridSpan w:val="2"/>
+            <w:vMerge/>
+            <w:vAlign w:val="center"/>
+          </w:tcPr>
+          <w:p>
+            <w:pPr>
+              <w:cnfStyle w:val="000000000000" w:firstRow="0" w:lastRow="0" w:firstColumn="0" w:lastColumn="0" w:oddVBand="0" w:evenVBand="0" w:oddHBand="0" w:evenHBand="0" w:firstRowFirstColumn="0" w:firstRowLastColumn="0" w:lastRowFirstColumn="0" w:lastRowLastColumn="0"/>
+              <w:rPr>
+                <w:rtl/>
+              </w:rPr>
+            </w:pPr>
+          </w:p>
+        </w:tc>
+        <w:tc>
+          <w:tcPr>
+            <w:tcW w:w="1560" w:type="dxa"/>
+            <w:vAlign w:val="center"/>
+          </w:tcPr>
+          <w:p>
+            <w:pPr>
+              <w:cnfStyle w:val="000000000000" w:firstRow="0" w:lastRow="0" w:firstColumn="0" w:lastColumn="0" w:oddVBand="0" w:evenVBand="0" w:oddHBand="0" w:evenHBand="0" w:firstRowFirstColumn="0" w:firstRowLastColumn="0" w:lastRowFirstColumn="0" w:lastRowLastColumn="0"/>
+              <w:rPr>
+                <w:rtl/>
+              </w:rPr>
+            </w:pPr>
+            <w:r>
+              <w:rPr>
+                <w:rFonts w:hint="cs"/>
+                <w:rtl/>
+              </w:rPr>
+              <w:t>המשתמש נשמר בתור מנהל חנות אך לא קיבל הרשאות של מנהל חנות.</w:t>
             </w:r>
           </w:p>
         </w:tc>
@@ -4815,7 +5665,8 @@
                 <w:rFonts w:hint="cs"/>
                 <w:rtl/>
               </w:rPr>
-              <w:t>שינוי מדיניות קניה והנחה של חנות</w:t>
+              <w:lastRenderedPageBreak/>
+              <w:t>שינוי הרשאות של מנהל חנות</w:t>
             </w:r>
           </w:p>
         </w:tc>
@@ -4829,768 +5680,6 @@
               <w:jc w:val="center"/>
               <w:cnfStyle w:val="000000000000" w:firstRow="0" w:lastRow="0" w:firstColumn="0" w:lastColumn="0" w:oddVBand="0" w:evenVBand="0" w:oddHBand="0" w:evenHBand="0" w:firstRowFirstColumn="0" w:firstRowLastColumn="0" w:lastRowFirstColumn="0" w:lastRowLastColumn="0"/>
               <w:rPr>
-                <w:rFonts w:hint="cs"/>
-                <w:rtl/>
-              </w:rPr>
-            </w:pPr>
-            <w:r>
-              <w:rPr>
-                <w:rFonts w:hint="cs"/>
-                <w:rtl/>
-              </w:rPr>
-              <w:t>2.4.2</w:t>
-            </w:r>
-          </w:p>
-        </w:tc>
-        <w:tc>
-          <w:tcPr>
-            <w:tcW w:w="2071" w:type="dxa"/>
-            <w:vAlign w:val="center"/>
-          </w:tcPr>
-          <w:p>
-            <w:pPr>
-              <w:cnfStyle w:val="000000000000" w:firstRow="0" w:lastRow="0" w:firstColumn="0" w:lastColumn="0" w:oddVBand="0" w:evenVBand="0" w:oddHBand="0" w:evenHBand="0" w:firstRowFirstColumn="0" w:firstRowLastColumn="0" w:lastRowFirstColumn="0" w:lastRowLastColumn="0"/>
-              <w:rPr>
-                <w:rtl/>
-              </w:rPr>
-            </w:pPr>
-            <w:r>
-              <w:rPr>
-                <w:rFonts w:hint="cs"/>
-                <w:rtl/>
-              </w:rPr>
-              <w:t>המשתמש משנה את מדיניות הקניה וההנחה של החנות</w:t>
-            </w:r>
-          </w:p>
-        </w:tc>
-        <w:tc>
-          <w:tcPr>
-            <w:tcW w:w="2070" w:type="dxa"/>
-            <w:vAlign w:val="center"/>
-          </w:tcPr>
-          <w:p>
-            <w:pPr>
-              <w:cnfStyle w:val="000000000000" w:firstRow="0" w:lastRow="0" w:firstColumn="0" w:lastColumn="0" w:oddVBand="0" w:evenVBand="0" w:oddHBand="0" w:evenHBand="0" w:firstRowFirstColumn="0" w:firstRowLastColumn="0" w:lastRowFirstColumn="0" w:lastRowLastColumn="0"/>
-              <w:rPr>
-                <w:rtl/>
-              </w:rPr>
-            </w:pPr>
-            <w:r>
-              <w:rPr>
-                <w:rFonts w:hint="cs"/>
-                <w:rtl/>
-              </w:rPr>
-              <w:t>פרטי המדיניות</w:t>
-            </w:r>
-          </w:p>
-        </w:tc>
-        <w:tc>
-          <w:tcPr>
-            <w:tcW w:w="1538" w:type="dxa"/>
-            <w:gridSpan w:val="2"/>
-            <w:vAlign w:val="center"/>
-          </w:tcPr>
-          <w:p>
-            <w:pPr>
-              <w:cnfStyle w:val="000000000000" w:firstRow="0" w:lastRow="0" w:firstColumn="0" w:lastColumn="0" w:oddVBand="0" w:evenVBand="0" w:oddHBand="0" w:evenHBand="0" w:firstRowFirstColumn="0" w:firstRowLastColumn="0" w:lastRowFirstColumn="0" w:lastRowLastColumn="0"/>
-              <w:rPr>
-                <w:rtl/>
-              </w:rPr>
-            </w:pPr>
-            <w:r>
-              <w:rPr>
-                <w:rFonts w:hint="cs"/>
-                <w:rtl/>
-              </w:rPr>
-              <w:t>המדיניות שונתה בהצלחה.</w:t>
-            </w:r>
-          </w:p>
-        </w:tc>
-        <w:tc>
-          <w:tcPr>
-            <w:tcW w:w="1560" w:type="dxa"/>
-            <w:vAlign w:val="center"/>
-          </w:tcPr>
-          <w:p>
-            <w:pPr>
-              <w:cnfStyle w:val="000000000000" w:firstRow="0" w:lastRow="0" w:firstColumn="0" w:lastColumn="0" w:oddVBand="0" w:evenVBand="0" w:oddHBand="0" w:evenHBand="0" w:firstRowFirstColumn="0" w:firstRowLastColumn="0" w:lastRowFirstColumn="0" w:lastRowLastColumn="0"/>
-              <w:rPr>
-                <w:rtl/>
-              </w:rPr>
-            </w:pPr>
-            <w:r>
-              <w:rPr>
-                <w:rFonts w:hint="cs"/>
-                <w:rtl/>
-              </w:rPr>
-              <w:t>שינוי המדיניות נכשל ולא עודכן.</w:t>
-            </w:r>
-          </w:p>
-        </w:tc>
-      </w:tr>
-      <w:tr>
-        <w:trPr>
-          <w:trHeight w:val="443"/>
-        </w:trPr>
-        <w:tc>
-          <w:tcPr>
-            <w:cnfStyle w:val="001000000000" w:firstRow="0" w:lastRow="0" w:firstColumn="1" w:lastColumn="0" w:oddVBand="0" w:evenVBand="0" w:oddHBand="0" w:evenHBand="0" w:firstRowFirstColumn="0" w:firstRowLastColumn="0" w:lastRowFirstColumn="0" w:lastRowLastColumn="0"/>
-            <w:tcW w:w="1824" w:type="dxa"/>
-            <w:gridSpan w:val="2"/>
-            <w:vMerge w:val="restart"/>
-            <w:vAlign w:val="center"/>
-          </w:tcPr>
-          <w:p>
-            <w:pPr>
-              <w:rPr>
-                <w:rtl/>
-              </w:rPr>
-            </w:pPr>
-            <w:r>
-              <w:rPr>
-                <w:rFonts w:hint="cs"/>
-                <w:rtl/>
-              </w:rPr>
-              <w:t>מינוי בעל חנות</w:t>
-            </w:r>
-          </w:p>
-        </w:tc>
-        <w:tc>
-          <w:tcPr>
-            <w:tcW w:w="858" w:type="dxa"/>
-            <w:vMerge w:val="restart"/>
-            <w:vAlign w:val="center"/>
-          </w:tcPr>
-          <w:p>
-            <w:pPr>
-              <w:jc w:val="center"/>
-              <w:cnfStyle w:val="000000000000" w:firstRow="0" w:lastRow="0" w:firstColumn="0" w:lastColumn="0" w:oddVBand="0" w:evenVBand="0" w:oddHBand="0" w:evenHBand="0" w:firstRowFirstColumn="0" w:firstRowLastColumn="0" w:lastRowFirstColumn="0" w:lastRowLastColumn="0"/>
-              <w:rPr>
-                <w:rFonts w:hint="cs"/>
-                <w:rtl/>
-              </w:rPr>
-            </w:pPr>
-            <w:r>
-              <w:rPr>
-                <w:rFonts w:hint="cs"/>
-                <w:rtl/>
-              </w:rPr>
-              <w:t>2.4.4</w:t>
-            </w:r>
-          </w:p>
-        </w:tc>
-        <w:tc>
-          <w:tcPr>
-            <w:tcW w:w="2071" w:type="dxa"/>
-            <w:vMerge w:val="restart"/>
-            <w:vAlign w:val="center"/>
-          </w:tcPr>
-          <w:p>
-            <w:pPr>
-              <w:cnfStyle w:val="000000000000" w:firstRow="0" w:lastRow="0" w:firstColumn="0" w:lastColumn="0" w:oddVBand="0" w:evenVBand="0" w:oddHBand="0" w:evenHBand="0" w:firstRowFirstColumn="0" w:firstRowLastColumn="0" w:lastRowFirstColumn="0" w:lastRowLastColumn="0"/>
-              <w:rPr>
-                <w:rtl/>
-              </w:rPr>
-            </w:pPr>
-            <w:r>
-              <w:rPr>
-                <w:rFonts w:hint="cs"/>
-                <w:rtl/>
-              </w:rPr>
-              <w:t>מינוי של משתמש (שאיננו בעל החנות) להיות בעל חנות</w:t>
-            </w:r>
-          </w:p>
-        </w:tc>
-        <w:tc>
-          <w:tcPr>
-            <w:tcW w:w="2070" w:type="dxa"/>
-            <w:vMerge w:val="restart"/>
-            <w:vAlign w:val="center"/>
-          </w:tcPr>
-          <w:p>
-            <w:pPr>
-              <w:cnfStyle w:val="000000000000" w:firstRow="0" w:lastRow="0" w:firstColumn="0" w:lastColumn="0" w:oddVBand="0" w:evenVBand="0" w:oddHBand="0" w:evenHBand="0" w:firstRowFirstColumn="0" w:firstRowLastColumn="0" w:lastRowFirstColumn="0" w:lastRowLastColumn="0"/>
-              <w:rPr>
-                <w:rtl/>
-              </w:rPr>
-            </w:pPr>
-          </w:p>
-        </w:tc>
-        <w:tc>
-          <w:tcPr>
-            <w:tcW w:w="1538" w:type="dxa"/>
-            <w:gridSpan w:val="2"/>
-            <w:vMerge w:val="restart"/>
-            <w:vAlign w:val="center"/>
-          </w:tcPr>
-          <w:p>
-            <w:pPr>
-              <w:cnfStyle w:val="000000000000" w:firstRow="0" w:lastRow="0" w:firstColumn="0" w:lastColumn="0" w:oddVBand="0" w:evenVBand="0" w:oddHBand="0" w:evenHBand="0" w:firstRowFirstColumn="0" w:firstRowLastColumn="0" w:lastRowFirstColumn="0" w:lastRowLastColumn="0"/>
-              <w:rPr>
-                <w:rtl/>
-              </w:rPr>
-            </w:pPr>
-            <w:r>
-              <w:rPr>
-                <w:rFonts w:hint="cs"/>
-                <w:rtl/>
-              </w:rPr>
-              <w:t>המשתמש נשמר בתור בעל חנות וקיבל את ההרשאות של בעל חנות.</w:t>
-            </w:r>
-          </w:p>
-        </w:tc>
-        <w:tc>
-          <w:tcPr>
-            <w:tcW w:w="1560" w:type="dxa"/>
-            <w:vAlign w:val="center"/>
-          </w:tcPr>
-          <w:p>
-            <w:pPr>
-              <w:cnfStyle w:val="000000000000" w:firstRow="0" w:lastRow="0" w:firstColumn="0" w:lastColumn="0" w:oddVBand="0" w:evenVBand="0" w:oddHBand="0" w:evenHBand="0" w:firstRowFirstColumn="0" w:firstRowLastColumn="0" w:lastRowFirstColumn="0" w:lastRowLastColumn="0"/>
-              <w:rPr>
-                <w:rtl/>
-              </w:rPr>
-            </w:pPr>
-            <w:r>
-              <w:rPr>
-                <w:rFonts w:hint="cs"/>
-                <w:rtl/>
-              </w:rPr>
-              <w:t>המשתמש לא נשמר בתור בעל חנות</w:t>
-            </w:r>
-          </w:p>
-        </w:tc>
-      </w:tr>
-      <w:tr>
-        <w:trPr>
-          <w:trHeight w:val="442"/>
-        </w:trPr>
-        <w:tc>
-          <w:tcPr>
-            <w:cnfStyle w:val="001000000000" w:firstRow="0" w:lastRow="0" w:firstColumn="1" w:lastColumn="0" w:oddVBand="0" w:evenVBand="0" w:oddHBand="0" w:evenHBand="0" w:firstRowFirstColumn="0" w:firstRowLastColumn="0" w:lastRowFirstColumn="0" w:lastRowLastColumn="0"/>
-            <w:tcW w:w="1824" w:type="dxa"/>
-            <w:gridSpan w:val="2"/>
-            <w:vMerge/>
-            <w:shd w:val="clear" w:color="auto" w:fill="EDEDED" w:themeFill="accent3" w:themeFillTint="33"/>
-            <w:vAlign w:val="center"/>
-          </w:tcPr>
-          <w:p>
-            <w:pPr>
-              <w:rPr>
-                <w:rFonts w:hint="cs"/>
-                <w:rtl/>
-              </w:rPr>
-            </w:pPr>
-          </w:p>
-        </w:tc>
-        <w:tc>
-          <w:tcPr>
-            <w:tcW w:w="858" w:type="dxa"/>
-            <w:vMerge/>
-            <w:shd w:val="clear" w:color="auto" w:fill="EDEDED" w:themeFill="accent3" w:themeFillTint="33"/>
-            <w:vAlign w:val="center"/>
-          </w:tcPr>
-          <w:p>
-            <w:pPr>
-              <w:jc w:val="center"/>
-              <w:cnfStyle w:val="000000000000" w:firstRow="0" w:lastRow="0" w:firstColumn="0" w:lastColumn="0" w:oddVBand="0" w:evenVBand="0" w:oddHBand="0" w:evenHBand="0" w:firstRowFirstColumn="0" w:firstRowLastColumn="0" w:lastRowFirstColumn="0" w:lastRowLastColumn="0"/>
-              <w:rPr>
-                <w:rFonts w:hint="cs"/>
-                <w:rtl/>
-              </w:rPr>
-            </w:pPr>
-          </w:p>
-        </w:tc>
-        <w:tc>
-          <w:tcPr>
-            <w:tcW w:w="2071" w:type="dxa"/>
-            <w:vMerge/>
-            <w:shd w:val="clear" w:color="auto" w:fill="EDEDED" w:themeFill="accent3" w:themeFillTint="33"/>
-            <w:vAlign w:val="center"/>
-          </w:tcPr>
-          <w:p>
-            <w:pPr>
-              <w:cnfStyle w:val="000000000000" w:firstRow="0" w:lastRow="0" w:firstColumn="0" w:lastColumn="0" w:oddVBand="0" w:evenVBand="0" w:oddHBand="0" w:evenHBand="0" w:firstRowFirstColumn="0" w:firstRowLastColumn="0" w:lastRowFirstColumn="0" w:lastRowLastColumn="0"/>
-              <w:rPr>
-                <w:rFonts w:hint="cs"/>
-                <w:rtl/>
-              </w:rPr>
-            </w:pPr>
-          </w:p>
-        </w:tc>
-        <w:tc>
-          <w:tcPr>
-            <w:tcW w:w="2070" w:type="dxa"/>
-            <w:vMerge/>
-            <w:shd w:val="clear" w:color="auto" w:fill="EDEDED" w:themeFill="accent3" w:themeFillTint="33"/>
-            <w:vAlign w:val="center"/>
-          </w:tcPr>
-          <w:p>
-            <w:pPr>
-              <w:cnfStyle w:val="000000000000" w:firstRow="0" w:lastRow="0" w:firstColumn="0" w:lastColumn="0" w:oddVBand="0" w:evenVBand="0" w:oddHBand="0" w:evenHBand="0" w:firstRowFirstColumn="0" w:firstRowLastColumn="0" w:lastRowFirstColumn="0" w:lastRowLastColumn="0"/>
-              <w:rPr>
-                <w:rtl/>
-              </w:rPr>
-            </w:pPr>
-          </w:p>
-        </w:tc>
-        <w:tc>
-          <w:tcPr>
-            <w:tcW w:w="1538" w:type="dxa"/>
-            <w:gridSpan w:val="2"/>
-            <w:vMerge/>
-            <w:shd w:val="clear" w:color="auto" w:fill="EDEDED" w:themeFill="accent3" w:themeFillTint="33"/>
-            <w:vAlign w:val="center"/>
-          </w:tcPr>
-          <w:p>
-            <w:pPr>
-              <w:cnfStyle w:val="000000000000" w:firstRow="0" w:lastRow="0" w:firstColumn="0" w:lastColumn="0" w:oddVBand="0" w:evenVBand="0" w:oddHBand="0" w:evenHBand="0" w:firstRowFirstColumn="0" w:firstRowLastColumn="0" w:lastRowFirstColumn="0" w:lastRowLastColumn="0"/>
-              <w:rPr>
-                <w:rFonts w:hint="cs"/>
-                <w:rtl/>
-              </w:rPr>
-            </w:pPr>
-          </w:p>
-        </w:tc>
-        <w:tc>
-          <w:tcPr>
-            <w:tcW w:w="1560" w:type="dxa"/>
-            <w:shd w:val="clear" w:color="auto" w:fill="auto"/>
-            <w:vAlign w:val="center"/>
-          </w:tcPr>
-          <w:p>
-            <w:pPr>
-              <w:cnfStyle w:val="000000000000" w:firstRow="0" w:lastRow="0" w:firstColumn="0" w:lastColumn="0" w:oddVBand="0" w:evenVBand="0" w:oddHBand="0" w:evenHBand="0" w:firstRowFirstColumn="0" w:firstRowLastColumn="0" w:lastRowFirstColumn="0" w:lastRowLastColumn="0"/>
-              <w:rPr>
-                <w:rFonts w:hint="cs"/>
-                <w:rtl/>
-              </w:rPr>
-            </w:pPr>
-            <w:r>
-              <w:rPr>
-                <w:rFonts w:hint="cs"/>
-                <w:rtl/>
-              </w:rPr>
-              <w:t>המשתמש כבר בעל החנות</w:t>
-            </w:r>
-          </w:p>
-        </w:tc>
-      </w:tr>
-      <w:tr>
-        <w:trPr>
-          <w:trHeight w:val="885"/>
-        </w:trPr>
-        <w:tc>
-          <w:tcPr>
-            <w:cnfStyle w:val="001000000000" w:firstRow="0" w:lastRow="0" w:firstColumn="1" w:lastColumn="0" w:oddVBand="0" w:evenVBand="0" w:oddHBand="0" w:evenHBand="0" w:firstRowFirstColumn="0" w:firstRowLastColumn="0" w:lastRowFirstColumn="0" w:lastRowLastColumn="0"/>
-            <w:tcW w:w="1824" w:type="dxa"/>
-            <w:gridSpan w:val="2"/>
-            <w:vMerge/>
-            <w:shd w:val="clear" w:color="auto" w:fill="EDEDED" w:themeFill="accent3" w:themeFillTint="33"/>
-            <w:vAlign w:val="center"/>
-          </w:tcPr>
-          <w:p>
-            <w:pPr>
-              <w:rPr>
-                <w:rFonts w:hint="cs"/>
-                <w:rtl/>
-              </w:rPr>
-            </w:pPr>
-          </w:p>
-        </w:tc>
-        <w:tc>
-          <w:tcPr>
-            <w:tcW w:w="858" w:type="dxa"/>
-            <w:vMerge/>
-            <w:shd w:val="clear" w:color="auto" w:fill="EDEDED" w:themeFill="accent3" w:themeFillTint="33"/>
-            <w:vAlign w:val="center"/>
-          </w:tcPr>
-          <w:p>
-            <w:pPr>
-              <w:jc w:val="center"/>
-              <w:cnfStyle w:val="000000000000" w:firstRow="0" w:lastRow="0" w:firstColumn="0" w:lastColumn="0" w:oddVBand="0" w:evenVBand="0" w:oddHBand="0" w:evenHBand="0" w:firstRowFirstColumn="0" w:firstRowLastColumn="0" w:lastRowFirstColumn="0" w:lastRowLastColumn="0"/>
-              <w:rPr>
-                <w:rFonts w:hint="cs"/>
-                <w:rtl/>
-              </w:rPr>
-            </w:pPr>
-          </w:p>
-        </w:tc>
-        <w:tc>
-          <w:tcPr>
-            <w:tcW w:w="2071" w:type="dxa"/>
-            <w:vMerge/>
-            <w:shd w:val="clear" w:color="auto" w:fill="EDEDED" w:themeFill="accent3" w:themeFillTint="33"/>
-            <w:vAlign w:val="center"/>
-          </w:tcPr>
-          <w:p>
-            <w:pPr>
-              <w:cnfStyle w:val="000000000000" w:firstRow="0" w:lastRow="0" w:firstColumn="0" w:lastColumn="0" w:oddVBand="0" w:evenVBand="0" w:oddHBand="0" w:evenHBand="0" w:firstRowFirstColumn="0" w:firstRowLastColumn="0" w:lastRowFirstColumn="0" w:lastRowLastColumn="0"/>
-              <w:rPr>
-                <w:rFonts w:hint="cs"/>
-                <w:rtl/>
-              </w:rPr>
-            </w:pPr>
-          </w:p>
-        </w:tc>
-        <w:tc>
-          <w:tcPr>
-            <w:tcW w:w="2070" w:type="dxa"/>
-            <w:vMerge/>
-            <w:shd w:val="clear" w:color="auto" w:fill="EDEDED" w:themeFill="accent3" w:themeFillTint="33"/>
-            <w:vAlign w:val="center"/>
-          </w:tcPr>
-          <w:p>
-            <w:pPr>
-              <w:cnfStyle w:val="000000000000" w:firstRow="0" w:lastRow="0" w:firstColumn="0" w:lastColumn="0" w:oddVBand="0" w:evenVBand="0" w:oddHBand="0" w:evenHBand="0" w:firstRowFirstColumn="0" w:firstRowLastColumn="0" w:lastRowFirstColumn="0" w:lastRowLastColumn="0"/>
-              <w:rPr>
-                <w:rtl/>
-              </w:rPr>
-            </w:pPr>
-          </w:p>
-        </w:tc>
-        <w:tc>
-          <w:tcPr>
-            <w:tcW w:w="1538" w:type="dxa"/>
-            <w:gridSpan w:val="2"/>
-            <w:vMerge/>
-            <w:shd w:val="clear" w:color="auto" w:fill="EDEDED" w:themeFill="accent3" w:themeFillTint="33"/>
-            <w:vAlign w:val="center"/>
-          </w:tcPr>
-          <w:p>
-            <w:pPr>
-              <w:cnfStyle w:val="000000000000" w:firstRow="0" w:lastRow="0" w:firstColumn="0" w:lastColumn="0" w:oddVBand="0" w:evenVBand="0" w:oddHBand="0" w:evenHBand="0" w:firstRowFirstColumn="0" w:firstRowLastColumn="0" w:lastRowFirstColumn="0" w:lastRowLastColumn="0"/>
-              <w:rPr>
-                <w:rFonts w:hint="cs"/>
-                <w:rtl/>
-              </w:rPr>
-            </w:pPr>
-          </w:p>
-        </w:tc>
-        <w:tc>
-          <w:tcPr>
-            <w:tcW w:w="1560" w:type="dxa"/>
-            <w:shd w:val="clear" w:color="auto" w:fill="auto"/>
-            <w:vAlign w:val="center"/>
-          </w:tcPr>
-          <w:p>
-            <w:pPr>
-              <w:cnfStyle w:val="000000000000" w:firstRow="0" w:lastRow="0" w:firstColumn="0" w:lastColumn="0" w:oddVBand="0" w:evenVBand="0" w:oddHBand="0" w:evenHBand="0" w:firstRowFirstColumn="0" w:firstRowLastColumn="0" w:lastRowFirstColumn="0" w:lastRowLastColumn="0"/>
-              <w:rPr>
-                <w:rFonts w:hint="cs"/>
-                <w:rtl/>
-              </w:rPr>
-            </w:pPr>
-            <w:r>
-              <w:rPr>
-                <w:rFonts w:hint="cs"/>
-                <w:rtl/>
-              </w:rPr>
-              <w:t xml:space="preserve">המשתמש </w:t>
-            </w:r>
-            <w:r>
-              <w:rPr>
-                <w:rFonts w:hint="cs"/>
-                <w:rtl/>
-              </w:rPr>
-              <w:t>נשמר בתור בעל חנות אך לא קיבל הרשאות של בעל חנות</w:t>
-            </w:r>
-          </w:p>
-        </w:tc>
-      </w:tr>
-      <w:tr>
-        <w:trPr>
-          <w:trHeight w:val="1013"/>
-        </w:trPr>
-        <w:tc>
-          <w:tcPr>
-            <w:cnfStyle w:val="001000000000" w:firstRow="0" w:lastRow="0" w:firstColumn="1" w:lastColumn="0" w:oddVBand="0" w:evenVBand="0" w:oddHBand="0" w:evenHBand="0" w:firstRowFirstColumn="0" w:firstRowLastColumn="0" w:lastRowFirstColumn="0" w:lastRowLastColumn="0"/>
-            <w:tcW w:w="1824" w:type="dxa"/>
-            <w:gridSpan w:val="2"/>
-            <w:vMerge w:val="restart"/>
-            <w:vAlign w:val="center"/>
-          </w:tcPr>
-          <w:p>
-            <w:pPr>
-              <w:rPr>
-                <w:rtl/>
-              </w:rPr>
-            </w:pPr>
-            <w:r>
-              <w:rPr>
-                <w:rFonts w:hint="cs"/>
-                <w:rtl/>
-              </w:rPr>
-              <w:t>מינוי מנהל חנות</w:t>
-            </w:r>
-          </w:p>
-        </w:tc>
-        <w:tc>
-          <w:tcPr>
-            <w:tcW w:w="858" w:type="dxa"/>
-            <w:vMerge w:val="restart"/>
-            <w:vAlign w:val="center"/>
-          </w:tcPr>
-          <w:p>
-            <w:pPr>
-              <w:jc w:val="center"/>
-              <w:cnfStyle w:val="000000000000" w:firstRow="0" w:lastRow="0" w:firstColumn="0" w:lastColumn="0" w:oddVBand="0" w:evenVBand="0" w:oddHBand="0" w:evenHBand="0" w:firstRowFirstColumn="0" w:firstRowLastColumn="0" w:lastRowFirstColumn="0" w:lastRowLastColumn="0"/>
-              <w:rPr>
-                <w:rFonts w:hint="cs"/>
-                <w:rtl/>
-              </w:rPr>
-            </w:pPr>
-            <w:r>
-              <w:rPr>
-                <w:rFonts w:hint="cs"/>
-                <w:rtl/>
-              </w:rPr>
-              <w:t>2.4.6</w:t>
-            </w:r>
-          </w:p>
-        </w:tc>
-        <w:tc>
-          <w:tcPr>
-            <w:tcW w:w="2071" w:type="dxa"/>
-            <w:vMerge w:val="restart"/>
-            <w:vAlign w:val="center"/>
-          </w:tcPr>
-          <w:p>
-            <w:pPr>
-              <w:cnfStyle w:val="000000000000" w:firstRow="0" w:lastRow="0" w:firstColumn="0" w:lastColumn="0" w:oddVBand="0" w:evenVBand="0" w:oddHBand="0" w:evenHBand="0" w:firstRowFirstColumn="0" w:firstRowLastColumn="0" w:lastRowFirstColumn="0" w:lastRowLastColumn="0"/>
-              <w:rPr>
-                <w:rtl/>
-              </w:rPr>
-            </w:pPr>
-            <w:r>
-              <w:rPr>
-                <w:rFonts w:hint="cs"/>
-                <w:rtl/>
-              </w:rPr>
-              <w:t>מינוי של משתמש (שאיננו מנהל החנות) להיות מנהל חנות</w:t>
-            </w:r>
-          </w:p>
-        </w:tc>
-        <w:tc>
-          <w:tcPr>
-            <w:tcW w:w="2070" w:type="dxa"/>
-            <w:vMerge w:val="restart"/>
-            <w:vAlign w:val="center"/>
-          </w:tcPr>
-          <w:p>
-            <w:pPr>
-              <w:cnfStyle w:val="000000000000" w:firstRow="0" w:lastRow="0" w:firstColumn="0" w:lastColumn="0" w:oddVBand="0" w:evenVBand="0" w:oddHBand="0" w:evenHBand="0" w:firstRowFirstColumn="0" w:firstRowLastColumn="0" w:lastRowFirstColumn="0" w:lastRowLastColumn="0"/>
-              <w:rPr>
-                <w:rtl/>
-              </w:rPr>
-            </w:pPr>
-          </w:p>
-        </w:tc>
-        <w:tc>
-          <w:tcPr>
-            <w:tcW w:w="1538" w:type="dxa"/>
-            <w:gridSpan w:val="2"/>
-            <w:vMerge w:val="restart"/>
-            <w:vAlign w:val="center"/>
-          </w:tcPr>
-          <w:p>
-            <w:pPr>
-              <w:cnfStyle w:val="000000000000" w:firstRow="0" w:lastRow="0" w:firstColumn="0" w:lastColumn="0" w:oddVBand="0" w:evenVBand="0" w:oddHBand="0" w:evenHBand="0" w:firstRowFirstColumn="0" w:firstRowLastColumn="0" w:lastRowFirstColumn="0" w:lastRowLastColumn="0"/>
-              <w:rPr>
-                <w:rtl/>
-              </w:rPr>
-            </w:pPr>
-            <w:r>
-              <w:rPr>
-                <w:rFonts w:hint="cs"/>
-                <w:rtl/>
-              </w:rPr>
-              <w:t>המשתמש נשמר בתור מנהל חנות וקיבל את ההרשאות של מנהל חנות.</w:t>
-            </w:r>
-          </w:p>
-        </w:tc>
-        <w:tc>
-          <w:tcPr>
-            <w:tcW w:w="1560" w:type="dxa"/>
-            <w:vAlign w:val="center"/>
-          </w:tcPr>
-          <w:p>
-            <w:pPr>
-              <w:cnfStyle w:val="000000000000" w:firstRow="0" w:lastRow="0" w:firstColumn="0" w:lastColumn="0" w:oddVBand="0" w:evenVBand="0" w:oddHBand="0" w:evenHBand="0" w:firstRowFirstColumn="0" w:firstRowLastColumn="0" w:lastRowFirstColumn="0" w:lastRowLastColumn="0"/>
-              <w:rPr>
-                <w:rtl/>
-              </w:rPr>
-            </w:pPr>
-            <w:r>
-              <w:rPr>
-                <w:rFonts w:hint="cs"/>
-                <w:rtl/>
-              </w:rPr>
-              <w:t>המשתמש לא נשמר בתור מנהל חנות</w:t>
-            </w:r>
-          </w:p>
-        </w:tc>
-      </w:tr>
-      <w:tr>
-        <w:trPr>
-          <w:trHeight w:val="1012"/>
-        </w:trPr>
-        <w:tc>
-          <w:tcPr>
-            <w:cnfStyle w:val="001000000000" w:firstRow="0" w:lastRow="0" w:firstColumn="1" w:lastColumn="0" w:oddVBand="0" w:evenVBand="0" w:oddHBand="0" w:evenHBand="0" w:firstRowFirstColumn="0" w:firstRowLastColumn="0" w:lastRowFirstColumn="0" w:lastRowLastColumn="0"/>
-            <w:tcW w:w="1824" w:type="dxa"/>
-            <w:gridSpan w:val="2"/>
-            <w:vMerge/>
-            <w:vAlign w:val="center"/>
-          </w:tcPr>
-          <w:p>
-            <w:pPr>
-              <w:rPr>
-                <w:rFonts w:hint="cs"/>
-                <w:rtl/>
-              </w:rPr>
-            </w:pPr>
-          </w:p>
-        </w:tc>
-        <w:tc>
-          <w:tcPr>
-            <w:tcW w:w="858" w:type="dxa"/>
-            <w:vMerge/>
-            <w:vAlign w:val="center"/>
-          </w:tcPr>
-          <w:p>
-            <w:pPr>
-              <w:jc w:val="center"/>
-              <w:cnfStyle w:val="000000000000" w:firstRow="0" w:lastRow="0" w:firstColumn="0" w:lastColumn="0" w:oddVBand="0" w:evenVBand="0" w:oddHBand="0" w:evenHBand="0" w:firstRowFirstColumn="0" w:firstRowLastColumn="0" w:lastRowFirstColumn="0" w:lastRowLastColumn="0"/>
-              <w:rPr>
-                <w:rFonts w:hint="cs"/>
-                <w:rtl/>
-              </w:rPr>
-            </w:pPr>
-          </w:p>
-        </w:tc>
-        <w:tc>
-          <w:tcPr>
-            <w:tcW w:w="2071" w:type="dxa"/>
-            <w:vMerge/>
-            <w:vAlign w:val="center"/>
-          </w:tcPr>
-          <w:p>
-            <w:pPr>
-              <w:cnfStyle w:val="000000000000" w:firstRow="0" w:lastRow="0" w:firstColumn="0" w:lastColumn="0" w:oddVBand="0" w:evenVBand="0" w:oddHBand="0" w:evenHBand="0" w:firstRowFirstColumn="0" w:firstRowLastColumn="0" w:lastRowFirstColumn="0" w:lastRowLastColumn="0"/>
-              <w:rPr>
-                <w:rFonts w:hint="cs"/>
-                <w:rtl/>
-              </w:rPr>
-            </w:pPr>
-          </w:p>
-        </w:tc>
-        <w:tc>
-          <w:tcPr>
-            <w:tcW w:w="2070" w:type="dxa"/>
-            <w:vMerge/>
-            <w:vAlign w:val="center"/>
-          </w:tcPr>
-          <w:p>
-            <w:pPr>
-              <w:cnfStyle w:val="000000000000" w:firstRow="0" w:lastRow="0" w:firstColumn="0" w:lastColumn="0" w:oddVBand="0" w:evenVBand="0" w:oddHBand="0" w:evenHBand="0" w:firstRowFirstColumn="0" w:firstRowLastColumn="0" w:lastRowFirstColumn="0" w:lastRowLastColumn="0"/>
-              <w:rPr>
-                <w:rtl/>
-              </w:rPr>
-            </w:pPr>
-          </w:p>
-        </w:tc>
-        <w:tc>
-          <w:tcPr>
-            <w:tcW w:w="1538" w:type="dxa"/>
-            <w:gridSpan w:val="2"/>
-            <w:vMerge/>
-            <w:vAlign w:val="center"/>
-          </w:tcPr>
-          <w:p>
-            <w:pPr>
-              <w:cnfStyle w:val="000000000000" w:firstRow="0" w:lastRow="0" w:firstColumn="0" w:lastColumn="0" w:oddVBand="0" w:evenVBand="0" w:oddHBand="0" w:evenHBand="0" w:firstRowFirstColumn="0" w:firstRowLastColumn="0" w:lastRowFirstColumn="0" w:lastRowLastColumn="0"/>
-              <w:rPr>
-                <w:rFonts w:hint="cs"/>
-                <w:rtl/>
-              </w:rPr>
-            </w:pPr>
-          </w:p>
-        </w:tc>
-        <w:tc>
-          <w:tcPr>
-            <w:tcW w:w="1560" w:type="dxa"/>
-            <w:vAlign w:val="center"/>
-          </w:tcPr>
-          <w:p>
-            <w:pPr>
-              <w:cnfStyle w:val="000000000000" w:firstRow="0" w:lastRow="0" w:firstColumn="0" w:lastColumn="0" w:oddVBand="0" w:evenVBand="0" w:oddHBand="0" w:evenHBand="0" w:firstRowFirstColumn="0" w:firstRowLastColumn="0" w:lastRowFirstColumn="0" w:lastRowLastColumn="0"/>
-              <w:rPr>
-                <w:rFonts w:hint="cs"/>
-                <w:rtl/>
-              </w:rPr>
-            </w:pPr>
-            <w:r>
-              <w:rPr>
-                <w:rFonts w:hint="cs"/>
-                <w:rtl/>
-              </w:rPr>
-              <w:t>המשתמש נשמר בתור מנהל חנות אך לא קיבל</w:t>
-            </w:r>
-            <w:r>
-              <w:rPr>
-                <w:rFonts w:hint="cs"/>
-                <w:rtl/>
-              </w:rPr>
-              <w:t xml:space="preserve"> </w:t>
-            </w:r>
-            <w:r>
-              <w:rPr>
-                <w:rFonts w:hint="cs"/>
-                <w:rtl/>
-              </w:rPr>
-              <w:t>הרשאות של מנהל חנות.</w:t>
-            </w:r>
-          </w:p>
-        </w:tc>
-      </w:tr>
-      <w:tr>
-        <w:trPr>
-          <w:trHeight w:val="609"/>
-        </w:trPr>
-        <w:tc>
-          <w:tcPr>
-            <w:cnfStyle w:val="001000000000" w:firstRow="0" w:lastRow="0" w:firstColumn="1" w:lastColumn="0" w:oddVBand="0" w:evenVBand="0" w:oddHBand="0" w:evenHBand="0" w:firstRowFirstColumn="0" w:firstRowLastColumn="0" w:lastRowFirstColumn="0" w:lastRowLastColumn="0"/>
-            <w:tcW w:w="1824" w:type="dxa"/>
-            <w:gridSpan w:val="2"/>
-            <w:vAlign w:val="center"/>
-          </w:tcPr>
-          <w:p>
-            <w:pPr>
-              <w:rPr>
-                <w:rtl/>
-              </w:rPr>
-            </w:pPr>
-            <w:r>
-              <w:rPr>
-                <w:rFonts w:hint="cs"/>
-                <w:rtl/>
-              </w:rPr>
-              <w:t>שינוי הרשאות של מנהל חנות</w:t>
-            </w:r>
-          </w:p>
-        </w:tc>
-        <w:tc>
-          <w:tcPr>
-            <w:tcW w:w="858" w:type="dxa"/>
-            <w:vAlign w:val="center"/>
-          </w:tcPr>
-          <w:p>
-            <w:pPr>
-              <w:jc w:val="center"/>
-              <w:cnfStyle w:val="000000000000" w:firstRow="0" w:lastRow="0" w:firstColumn="0" w:lastColumn="0" w:oddVBand="0" w:evenVBand="0" w:oddHBand="0" w:evenHBand="0" w:firstRowFirstColumn="0" w:firstRowLastColumn="0" w:lastRowFirstColumn="0" w:lastRowLastColumn="0"/>
-              <w:rPr>
-                <w:rFonts w:hint="cs"/>
                 <w:rtl/>
               </w:rPr>
             </w:pPr>
@@ -5727,7 +5816,6 @@
               <w:jc w:val="center"/>
               <w:cnfStyle w:val="000000000000" w:firstRow="0" w:lastRow="0" w:firstColumn="0" w:lastColumn="0" w:oddVBand="0" w:evenVBand="0" w:oddHBand="0" w:evenHBand="0" w:firstRowFirstColumn="0" w:firstRowLastColumn="0" w:lastRowFirstColumn="0" w:lastRowLastColumn="0"/>
               <w:rPr>
-                <w:rFonts w:hint="cs"/>
                 <w:rtl/>
               </w:rPr>
             </w:pPr>
@@ -5796,15 +5884,7 @@
                 <w:rFonts w:hint="cs"/>
                 <w:rtl/>
               </w:rPr>
-              <w:t xml:space="preserve">החנות נסגרה, משתמשים שאינם בעלי החנות או מנהלי מערכת לא יכולים לקבל מידע, בעלי ומנהלי החנות </w:t>
-            </w:r>
-            <w:r>
-              <w:rPr>
-                <w:rFonts w:hint="cs"/>
-                <w:rtl/>
-              </w:rPr>
-              <w:lastRenderedPageBreak/>
-              <w:t>מקבלים התראה על הסגירה.</w:t>
+              <w:t>החנות נסגרה, משתמשים שאינם בעלי החנות או מנהלי מערכת לא יכולים לקבל מידע, בעלי ומנהלי החנות מקבלים התראה על הסגירה.</w:t>
             </w:r>
           </w:p>
         </w:tc>
@@ -5825,7 +5905,6 @@
                 <w:rFonts w:hint="cs"/>
                 <w:rtl/>
               </w:rPr>
-              <w:lastRenderedPageBreak/>
               <w:t>החנות נשארה פתוחה.</w:t>
             </w:r>
           </w:p>
@@ -5846,7 +5925,6 @@
           <w:p>
             <w:pPr>
               <w:rPr>
-                <w:rFonts w:hint="cs"/>
                 <w:rtl/>
               </w:rPr>
             </w:pPr>
@@ -5863,7 +5941,6 @@
               <w:jc w:val="center"/>
               <w:cnfStyle w:val="000000000000" w:firstRow="0" w:lastRow="0" w:firstColumn="0" w:lastColumn="0" w:oddVBand="0" w:evenVBand="0" w:oddHBand="0" w:evenHBand="0" w:firstRowFirstColumn="0" w:firstRowLastColumn="0" w:lastRowFirstColumn="0" w:lastRowLastColumn="0"/>
               <w:rPr>
-                <w:rFonts w:hint="cs"/>
                 <w:rtl/>
               </w:rPr>
             </w:pPr>
@@ -5879,7 +5956,6 @@
             <w:pPr>
               <w:cnfStyle w:val="000000000000" w:firstRow="0" w:lastRow="0" w:firstColumn="0" w:lastColumn="0" w:oddVBand="0" w:evenVBand="0" w:oddHBand="0" w:evenHBand="0" w:firstRowFirstColumn="0" w:firstRowLastColumn="0" w:lastRowFirstColumn="0" w:lastRowLastColumn="0"/>
               <w:rPr>
-                <w:rFonts w:hint="cs"/>
                 <w:rtl/>
               </w:rPr>
             </w:pPr>
@@ -5911,7 +5987,6 @@
             <w:pPr>
               <w:cnfStyle w:val="000000000000" w:firstRow="0" w:lastRow="0" w:firstColumn="0" w:lastColumn="0" w:oddVBand="0" w:evenVBand="0" w:oddHBand="0" w:evenHBand="0" w:firstRowFirstColumn="0" w:firstRowLastColumn="0" w:lastRowFirstColumn="0" w:lastRowLastColumn="0"/>
               <w:rPr>
-                <w:rFonts w:hint="cs"/>
                 <w:rtl/>
               </w:rPr>
             </w:pPr>
@@ -5926,23 +6001,15 @@
             <w:pPr>
               <w:cnfStyle w:val="000000000000" w:firstRow="0" w:lastRow="0" w:firstColumn="0" w:lastColumn="0" w:oddVBand="0" w:evenVBand="0" w:oddHBand="0" w:evenHBand="0" w:firstRowFirstColumn="0" w:firstRowLastColumn="0" w:lastRowFirstColumn="0" w:lastRowLastColumn="0"/>
               <w:rPr>
-                <w:rFonts w:hint="cs"/>
-                <w:rtl/>
-              </w:rPr>
-            </w:pPr>
-            <w:r>
-              <w:rPr>
-                <w:rFonts w:hint="cs"/>
-                <w:rtl/>
-              </w:rPr>
-              <w:t>החנות נסגרה אך עדיין משתמשים מצליחים לקבל מידע</w:t>
-            </w:r>
-            <w:r>
-              <w:rPr>
-                <w:rFonts w:hint="cs"/>
-                <w:rtl/>
-              </w:rPr>
-              <w:t>.</w:t>
+                <w:rtl/>
+              </w:rPr>
+            </w:pPr>
+            <w:r>
+              <w:rPr>
+                <w:rFonts w:hint="cs"/>
+                <w:rtl/>
+              </w:rPr>
+              <w:t>החנות נסגרה אך עדיין משתמשים מצליחים לקבל מידע.</w:t>
             </w:r>
           </w:p>
         </w:tc>
@@ -5962,7 +6029,6 @@
           <w:p>
             <w:pPr>
               <w:rPr>
-                <w:rFonts w:hint="cs"/>
                 <w:rtl/>
               </w:rPr>
             </w:pPr>
@@ -5979,7 +6045,6 @@
               <w:jc w:val="center"/>
               <w:cnfStyle w:val="000000000000" w:firstRow="0" w:lastRow="0" w:firstColumn="0" w:lastColumn="0" w:oddVBand="0" w:evenVBand="0" w:oddHBand="0" w:evenHBand="0" w:firstRowFirstColumn="0" w:firstRowLastColumn="0" w:lastRowFirstColumn="0" w:lastRowLastColumn="0"/>
               <w:rPr>
-                <w:rFonts w:hint="cs"/>
                 <w:rtl/>
               </w:rPr>
             </w:pPr>
@@ -5995,7 +6060,6 @@
             <w:pPr>
               <w:cnfStyle w:val="000000000000" w:firstRow="0" w:lastRow="0" w:firstColumn="0" w:lastColumn="0" w:oddVBand="0" w:evenVBand="0" w:oddHBand="0" w:evenHBand="0" w:firstRowFirstColumn="0" w:firstRowLastColumn="0" w:lastRowFirstColumn="0" w:lastRowLastColumn="0"/>
               <w:rPr>
-                <w:rFonts w:hint="cs"/>
                 <w:rtl/>
               </w:rPr>
             </w:pPr>
@@ -6027,7 +6091,6 @@
             <w:pPr>
               <w:cnfStyle w:val="000000000000" w:firstRow="0" w:lastRow="0" w:firstColumn="0" w:lastColumn="0" w:oddVBand="0" w:evenVBand="0" w:oddHBand="0" w:evenHBand="0" w:firstRowFirstColumn="0" w:firstRowLastColumn="0" w:lastRowFirstColumn="0" w:lastRowLastColumn="0"/>
               <w:rPr>
-                <w:rFonts w:hint="cs"/>
                 <w:rtl/>
               </w:rPr>
             </w:pPr>
@@ -6042,7 +6105,6 @@
             <w:pPr>
               <w:cnfStyle w:val="000000000000" w:firstRow="0" w:lastRow="0" w:firstColumn="0" w:lastColumn="0" w:oddVBand="0" w:evenVBand="0" w:oddHBand="0" w:evenHBand="0" w:firstRowFirstColumn="0" w:firstRowLastColumn="0" w:lastRowFirstColumn="0" w:lastRowLastColumn="0"/>
               <w:rPr>
-                <w:rFonts w:hint="cs"/>
                 <w:rtl/>
               </w:rPr>
             </w:pPr>
@@ -6094,7 +6156,6 @@
               <w:jc w:val="center"/>
               <w:cnfStyle w:val="000000000000" w:firstRow="0" w:lastRow="0" w:firstColumn="0" w:lastColumn="0" w:oddVBand="0" w:evenVBand="0" w:oddHBand="0" w:evenHBand="0" w:firstRowFirstColumn="0" w:firstRowLastColumn="0" w:lastRowFirstColumn="0" w:lastRowLastColumn="0"/>
               <w:rPr>
-                <w:rFonts w:hint="cs"/>
                 <w:rtl/>
               </w:rPr>
             </w:pPr>
@@ -6205,7 +6266,6 @@
           <w:p>
             <w:pPr>
               <w:rPr>
-                <w:rFonts w:hint="cs"/>
                 <w:rtl/>
               </w:rPr>
             </w:pPr>
@@ -6223,7 +6283,6 @@
               <w:jc w:val="center"/>
               <w:cnfStyle w:val="000000000000" w:firstRow="0" w:lastRow="0" w:firstColumn="0" w:lastColumn="0" w:oddVBand="0" w:evenVBand="0" w:oddHBand="0" w:evenHBand="0" w:firstRowFirstColumn="0" w:firstRowLastColumn="0" w:lastRowFirstColumn="0" w:lastRowLastColumn="0"/>
               <w:rPr>
-                <w:rFonts w:hint="cs"/>
                 <w:rtl/>
               </w:rPr>
             </w:pPr>
@@ -6240,7 +6299,6 @@
             <w:pPr>
               <w:cnfStyle w:val="000000000000" w:firstRow="0" w:lastRow="0" w:firstColumn="0" w:lastColumn="0" w:oddVBand="0" w:evenVBand="0" w:oddHBand="0" w:evenHBand="0" w:firstRowFirstColumn="0" w:firstRowLastColumn="0" w:lastRowFirstColumn="0" w:lastRowLastColumn="0"/>
               <w:rPr>
-                <w:rFonts w:hint="cs"/>
                 <w:rtl/>
               </w:rPr>
             </w:pPr>
@@ -6274,7 +6332,6 @@
             <w:pPr>
               <w:cnfStyle w:val="000000000000" w:firstRow="0" w:lastRow="0" w:firstColumn="0" w:lastColumn="0" w:oddVBand="0" w:evenVBand="0" w:oddHBand="0" w:evenHBand="0" w:firstRowFirstColumn="0" w:firstRowLastColumn="0" w:lastRowFirstColumn="0" w:lastRowLastColumn="0"/>
               <w:rPr>
-                <w:rFonts w:hint="cs"/>
                 <w:rtl/>
               </w:rPr>
             </w:pPr>
@@ -6290,30 +6347,15 @@
             <w:pPr>
               <w:cnfStyle w:val="000000000000" w:firstRow="0" w:lastRow="0" w:firstColumn="0" w:lastColumn="0" w:oddVBand="0" w:evenVBand="0" w:oddHBand="0" w:evenHBand="0" w:firstRowFirstColumn="0" w:firstRowLastColumn="0" w:lastRowFirstColumn="0" w:lastRowLastColumn="0"/>
               <w:rPr>
-                <w:rFonts w:hint="cs"/>
-                <w:rtl/>
-              </w:rPr>
-            </w:pPr>
-            <w:r>
-              <w:rPr>
-                <w:rFonts w:hint="cs"/>
-                <w:rtl/>
-              </w:rPr>
-              <w:t xml:space="preserve">בעל החנות </w:t>
-            </w:r>
-            <w:r>
-              <w:rPr>
-                <w:rFonts w:hint="cs"/>
-                <w:rtl/>
-              </w:rPr>
-              <w:t>קיבל מידע חלקי/שגוי</w:t>
-            </w:r>
-            <w:r>
-              <w:rPr>
-                <w:rFonts w:hint="cs"/>
-                <w:rtl/>
-              </w:rPr>
-              <w:t>.</w:t>
+                <w:rtl/>
+              </w:rPr>
+            </w:pPr>
+            <w:r>
+              <w:rPr>
+                <w:rFonts w:hint="cs"/>
+                <w:rtl/>
+              </w:rPr>
+              <w:t>בעל החנות קיבל מידע חלקי/שגוי.</w:t>
             </w:r>
           </w:p>
         </w:tc>
@@ -6356,7 +6398,6 @@
               <w:jc w:val="center"/>
               <w:cnfStyle w:val="000000000000" w:firstRow="0" w:lastRow="0" w:firstColumn="0" w:lastColumn="0" w:oddVBand="0" w:evenVBand="0" w:oddHBand="0" w:evenHBand="0" w:firstRowFirstColumn="0" w:firstRowLastColumn="0" w:lastRowFirstColumn="0" w:lastRowLastColumn="0"/>
               <w:rPr>
-                <w:rFonts w:hint="cs"/>
                 <w:rtl/>
               </w:rPr>
             </w:pPr>
@@ -6468,7 +6509,6 @@
           <w:p>
             <w:pPr>
               <w:rPr>
-                <w:rFonts w:hint="cs"/>
                 <w:rtl/>
               </w:rPr>
             </w:pPr>
@@ -6486,7 +6526,6 @@
               <w:jc w:val="center"/>
               <w:cnfStyle w:val="000000000000" w:firstRow="0" w:lastRow="0" w:firstColumn="0" w:lastColumn="0" w:oddVBand="0" w:evenVBand="0" w:oddHBand="0" w:evenHBand="0" w:firstRowFirstColumn="0" w:firstRowLastColumn="0" w:lastRowFirstColumn="0" w:lastRowLastColumn="0"/>
               <w:rPr>
-                <w:rFonts w:hint="cs"/>
                 <w:rtl/>
               </w:rPr>
             </w:pPr>
@@ -6503,7 +6542,6 @@
             <w:pPr>
               <w:cnfStyle w:val="000000000000" w:firstRow="0" w:lastRow="0" w:firstColumn="0" w:lastColumn="0" w:oddVBand="0" w:evenVBand="0" w:oddHBand="0" w:evenHBand="0" w:firstRowFirstColumn="0" w:firstRowLastColumn="0" w:lastRowFirstColumn="0" w:lastRowLastColumn="0"/>
               <w:rPr>
-                <w:rFonts w:hint="cs"/>
                 <w:rtl/>
               </w:rPr>
             </w:pPr>
@@ -6537,7 +6575,6 @@
             <w:pPr>
               <w:cnfStyle w:val="000000000000" w:firstRow="0" w:lastRow="0" w:firstColumn="0" w:lastColumn="0" w:oddVBand="0" w:evenVBand="0" w:oddHBand="0" w:evenHBand="0" w:firstRowFirstColumn="0" w:firstRowLastColumn="0" w:lastRowFirstColumn="0" w:lastRowLastColumn="0"/>
               <w:rPr>
-                <w:rFonts w:hint="cs"/>
                 <w:rtl/>
               </w:rPr>
             </w:pPr>
@@ -6553,23 +6590,15 @@
             <w:pPr>
               <w:cnfStyle w:val="000000000000" w:firstRow="0" w:lastRow="0" w:firstColumn="0" w:lastColumn="0" w:oddVBand="0" w:evenVBand="0" w:oddHBand="0" w:evenHBand="0" w:firstRowFirstColumn="0" w:firstRowLastColumn="0" w:lastRowFirstColumn="0" w:lastRowLastColumn="0"/>
               <w:rPr>
-                <w:rFonts w:hint="cs"/>
-                <w:rtl/>
-              </w:rPr>
-            </w:pPr>
-            <w:r>
-              <w:rPr>
-                <w:rFonts w:hint="cs"/>
-                <w:rtl/>
-              </w:rPr>
-              <w:t xml:space="preserve">בעל החנות </w:t>
-            </w:r>
-            <w:r>
-              <w:rPr>
-                <w:rFonts w:hint="cs"/>
-                <w:rtl/>
-              </w:rPr>
-              <w:t>קיבל מידע חלקי/שגוי.</w:t>
+                <w:rtl/>
+              </w:rPr>
+            </w:pPr>
+            <w:r>
+              <w:rPr>
+                <w:rFonts w:hint="cs"/>
+                <w:rtl/>
+              </w:rPr>
+              <w:t>בעל החנות קיבל מידע חלקי/שגוי.</w:t>
             </w:r>
           </w:p>
         </w:tc>
@@ -6612,7 +6641,6 @@
               <w:jc w:val="center"/>
               <w:cnfStyle w:val="000000000000" w:firstRow="0" w:lastRow="0" w:firstColumn="0" w:lastColumn="0" w:oddVBand="0" w:evenVBand="0" w:oddHBand="0" w:evenHBand="0" w:firstRowFirstColumn="0" w:firstRowLastColumn="0" w:lastRowFirstColumn="0" w:lastRowLastColumn="0"/>
               <w:rPr>
-                <w:rFonts w:hint="cs"/>
                 <w:rtl/>
               </w:rPr>
             </w:pPr>
@@ -6724,7 +6752,6 @@
           <w:p>
             <w:pPr>
               <w:rPr>
-                <w:rFonts w:hint="cs"/>
                 <w:rtl/>
               </w:rPr>
             </w:pPr>
@@ -6742,7 +6769,6 @@
               <w:jc w:val="center"/>
               <w:cnfStyle w:val="000000000000" w:firstRow="0" w:lastRow="0" w:firstColumn="0" w:lastColumn="0" w:oddVBand="0" w:evenVBand="0" w:oddHBand="0" w:evenHBand="0" w:firstRowFirstColumn="0" w:firstRowLastColumn="0" w:lastRowFirstColumn="0" w:lastRowLastColumn="0"/>
               <w:rPr>
-                <w:rFonts w:hint="cs"/>
                 <w:rtl/>
               </w:rPr>
             </w:pPr>
@@ -6759,7 +6785,6 @@
             <w:pPr>
               <w:cnfStyle w:val="000000000000" w:firstRow="0" w:lastRow="0" w:firstColumn="0" w:lastColumn="0" w:oddVBand="0" w:evenVBand="0" w:oddHBand="0" w:evenHBand="0" w:firstRowFirstColumn="0" w:firstRowLastColumn="0" w:lastRowFirstColumn="0" w:lastRowLastColumn="0"/>
               <w:rPr>
-                <w:rFonts w:hint="cs"/>
                 <w:rtl/>
               </w:rPr>
             </w:pPr>
@@ -6793,7 +6818,6 @@
             <w:pPr>
               <w:cnfStyle w:val="000000000000" w:firstRow="0" w:lastRow="0" w:firstColumn="0" w:lastColumn="0" w:oddVBand="0" w:evenVBand="0" w:oddHBand="0" w:evenHBand="0" w:firstRowFirstColumn="0" w:firstRowLastColumn="0" w:lastRowFirstColumn="0" w:lastRowLastColumn="0"/>
               <w:rPr>
-                <w:rFonts w:hint="cs"/>
                 <w:rtl/>
               </w:rPr>
             </w:pPr>
@@ -6809,23 +6833,15 @@
             <w:pPr>
               <w:cnfStyle w:val="000000000000" w:firstRow="0" w:lastRow="0" w:firstColumn="0" w:lastColumn="0" w:oddVBand="0" w:evenVBand="0" w:oddHBand="0" w:evenHBand="0" w:firstRowFirstColumn="0" w:firstRowLastColumn="0" w:lastRowFirstColumn="0" w:lastRowLastColumn="0"/>
               <w:rPr>
-                <w:rFonts w:hint="cs"/>
-                <w:rtl/>
-              </w:rPr>
-            </w:pPr>
-            <w:r>
-              <w:rPr>
-                <w:rFonts w:hint="cs"/>
-                <w:rtl/>
-              </w:rPr>
-              <w:t xml:space="preserve">הפעולות </w:t>
-            </w:r>
-            <w:r>
-              <w:rPr>
-                <w:rFonts w:hint="cs"/>
-                <w:rtl/>
-              </w:rPr>
-              <w:t>מצליחות חלקית.</w:t>
+                <w:rtl/>
+              </w:rPr>
+            </w:pPr>
+            <w:r>
+              <w:rPr>
+                <w:rFonts w:hint="cs"/>
+                <w:rtl/>
+              </w:rPr>
+              <w:t>הפעולות מצליחות חלקית.</w:t>
             </w:r>
           </w:p>
         </w:tc>
@@ -6868,7 +6884,6 @@
               <w:jc w:val="center"/>
               <w:cnfStyle w:val="000000000000" w:firstRow="0" w:lastRow="0" w:firstColumn="0" w:lastColumn="0" w:oddVBand="0" w:evenVBand="0" w:oddHBand="0" w:evenHBand="0" w:firstRowFirstColumn="0" w:firstRowLastColumn="0" w:lastRowFirstColumn="0" w:lastRowLastColumn="0"/>
               <w:rPr>
-                <w:rFonts w:hint="cs"/>
                 <w:rtl/>
               </w:rPr>
             </w:pPr>
@@ -6980,7 +6995,6 @@
           <w:p>
             <w:pPr>
               <w:rPr>
-                <w:rFonts w:hint="cs"/>
                 <w:rtl/>
               </w:rPr>
             </w:pPr>
@@ -6998,7 +7012,6 @@
               <w:jc w:val="center"/>
               <w:cnfStyle w:val="000000000000" w:firstRow="0" w:lastRow="0" w:firstColumn="0" w:lastColumn="0" w:oddVBand="0" w:evenVBand="0" w:oddHBand="0" w:evenHBand="0" w:firstRowFirstColumn="0" w:firstRowLastColumn="0" w:lastRowFirstColumn="0" w:lastRowLastColumn="0"/>
               <w:rPr>
-                <w:rFonts w:hint="cs"/>
                 <w:rtl/>
               </w:rPr>
             </w:pPr>
@@ -7015,7 +7028,6 @@
             <w:pPr>
               <w:cnfStyle w:val="000000000000" w:firstRow="0" w:lastRow="0" w:firstColumn="0" w:lastColumn="0" w:oddVBand="0" w:evenVBand="0" w:oddHBand="0" w:evenHBand="0" w:firstRowFirstColumn="0" w:firstRowLastColumn="0" w:lastRowFirstColumn="0" w:lastRowLastColumn="0"/>
               <w:rPr>
-                <w:rFonts w:hint="cs"/>
                 <w:rtl/>
               </w:rPr>
             </w:pPr>
@@ -7049,7 +7061,6 @@
             <w:pPr>
               <w:cnfStyle w:val="000000000000" w:firstRow="0" w:lastRow="0" w:firstColumn="0" w:lastColumn="0" w:oddVBand="0" w:evenVBand="0" w:oddHBand="0" w:evenHBand="0" w:firstRowFirstColumn="0" w:firstRowLastColumn="0" w:lastRowFirstColumn="0" w:lastRowLastColumn="0"/>
               <w:rPr>
-                <w:rFonts w:hint="cs"/>
                 <w:rtl/>
               </w:rPr>
             </w:pPr>
@@ -7065,23 +7076,15 @@
             <w:pPr>
               <w:cnfStyle w:val="000000000000" w:firstRow="0" w:lastRow="0" w:firstColumn="0" w:lastColumn="0" w:oddVBand="0" w:evenVBand="0" w:oddHBand="0" w:evenHBand="0" w:firstRowFirstColumn="0" w:firstRowLastColumn="0" w:lastRowFirstColumn="0" w:lastRowLastColumn="0"/>
               <w:rPr>
-                <w:rFonts w:hint="cs"/>
-                <w:rtl/>
-              </w:rPr>
-            </w:pPr>
-            <w:r>
-              <w:rPr>
-                <w:rFonts w:hint="cs"/>
-                <w:rtl/>
-              </w:rPr>
-              <w:t xml:space="preserve">המנהל </w:t>
-            </w:r>
-            <w:r>
-              <w:rPr>
-                <w:rFonts w:hint="cs"/>
-                <w:rtl/>
-              </w:rPr>
-              <w:t>קיבל מידע חלקי/שגוי.</w:t>
+                <w:rtl/>
+              </w:rPr>
+            </w:pPr>
+            <w:r>
+              <w:rPr>
+                <w:rFonts w:hint="cs"/>
+                <w:rtl/>
+              </w:rPr>
+              <w:t>המנהל קיבל מידע חלקי/שגוי.</w:t>
             </w:r>
           </w:p>
         </w:tc>

</xml_diff>